<commit_message>
doc: abstract edits and updates
</commit_message>
<xml_diff>
--- a/GHME2013/Abstract_draft.docx
+++ b/GHME2013/Abstract_draft.docx
@@ -13,7 +13,6 @@
           <w:szCs w:val="36"/>
         </w:rPr>
       </w:pPr>
-      <w:proofErr w:type="gramStart"/>
       <w:r>
         <w:rPr>
           <w:rFonts w:ascii="Verdana" w:hAnsi="Verdana" w:cs="Shaker 2 Lancet Regular"/>
@@ -23,8 +22,9 @@
           <w:sz w:val="36"/>
           <w:szCs w:val="36"/>
         </w:rPr>
-        <w:t>TITLE</w:t>
-      </w:r>
+        <w:t xml:space="preserve">Epidemiological tool </w:t>
+      </w:r>
+      <w:proofErr w:type="spellStart"/>
       <w:r>
         <w:rPr>
           <w:rFonts w:ascii="Verdana" w:hAnsi="Verdana" w:cs="Shaker 2 Lancet Regular"/>
@@ -34,9 +34,20 @@
           <w:sz w:val="36"/>
           <w:szCs w:val="36"/>
         </w:rPr>
-        <w:t>???</w:t>
-      </w:r>
-      <w:proofErr w:type="gramEnd"/>
+        <w:t>DisMod</w:t>
+      </w:r>
+      <w:proofErr w:type="spellEnd"/>
+      <w:r>
+        <w:rPr>
+          <w:rFonts w:ascii="Verdana" w:hAnsi="Verdana" w:cs="Shaker 2 Lancet Regular"/>
+          <w:b/>
+          <w:bCs/>
+          <w:color w:val="000000"/>
+          <w:sz w:val="36"/>
+          <w:szCs w:val="36"/>
+        </w:rPr>
+        <w:t>-MR robust to rate model choice</w:t>
+      </w:r>
     </w:p>
     <w:p>
       <w:pPr>
@@ -58,6 +69,7 @@
         <w:spacing w:line="276" w:lineRule="auto"/>
         <w:rPr>
           <w:rFonts w:ascii="Verdana" w:hAnsi="Verdana" w:cs="Shaker 2 Lancet Regular"/>
+          <w:i/>
           <w:color w:val="000000"/>
           <w:sz w:val="19"/>
           <w:szCs w:val="19"/>
@@ -72,7 +84,48 @@
           <w:sz w:val="19"/>
           <w:szCs w:val="19"/>
         </w:rPr>
-        <w:t>Abraham D Flaxman, Brad Bell, Hannah M Peterson</w:t>
+        <w:t>Hannah M Peterson</w:t>
+      </w:r>
+      <w:r>
+        <w:rPr>
+          <w:rFonts w:ascii="Verdana" w:hAnsi="Verdana" w:cs="Shaker 2 Lancet Regular"/>
+          <w:i/>
+          <w:color w:val="000000"/>
+          <w:sz w:val="19"/>
+          <w:szCs w:val="19"/>
+        </w:rPr>
+        <w:t xml:space="preserve">, Brad </w:t>
+      </w:r>
+      <w:r>
+        <w:rPr>
+          <w:rFonts w:ascii="Verdana" w:hAnsi="Verdana" w:cs="Shaker 2 Lancet Regular"/>
+          <w:i/>
+          <w:color w:val="000000"/>
+          <w:sz w:val="19"/>
+          <w:szCs w:val="19"/>
+        </w:rPr>
+        <w:t xml:space="preserve">M </w:t>
+      </w:r>
+      <w:r>
+        <w:rPr>
+          <w:rFonts w:ascii="Verdana" w:hAnsi="Verdana" w:cs="Shaker 2 Lancet Regular"/>
+          <w:i/>
+          <w:color w:val="000000"/>
+          <w:sz w:val="19"/>
+          <w:szCs w:val="19"/>
+        </w:rPr>
+        <w:t xml:space="preserve">Bell, </w:t>
+      </w:r>
+      <w:r>
+        <w:rPr>
+          <w:rFonts w:ascii="Verdana" w:hAnsi="Verdana" w:cs="Shaker 2 Lancet Regular"/>
+          <w:i/>
+          <w:iCs/>
+          <w:color w:val="000000"/>
+          <w:sz w:val="19"/>
+          <w:szCs w:val="19"/>
+        </w:rPr>
+        <w:t xml:space="preserve">Abraham D Flaxman </w:t>
       </w:r>
     </w:p>
     <w:p>
@@ -118,7 +171,9 @@
         <w:spacing w:line="276" w:lineRule="auto"/>
         <w:jc w:val="both"/>
         <w:rPr>
-          <w:rFonts w:ascii="Verdana" w:hAnsi="Verdana"/>
+          <w:rFonts w:ascii="Verdana" w:hAnsi="Verdana" w:cs="ScalaLancetPro"/>
+          <w:bCs/>
+          <w:color w:val="000000"/>
           <w:sz w:val="19"/>
           <w:szCs w:val="19"/>
         </w:rPr>
@@ -142,49 +197,87 @@
           <w:sz w:val="19"/>
           <w:szCs w:val="19"/>
         </w:rPr>
-        <w:t xml:space="preserve">The </w:t>
-      </w:r>
-      <w:r>
-        <w:rPr>
-          <w:rFonts w:ascii="Verdana" w:hAnsi="Verdana" w:cs="ScalaLancetPro"/>
-          <w:bCs/>
-          <w:color w:val="000000"/>
-          <w:sz w:val="19"/>
-          <w:szCs w:val="19"/>
-        </w:rPr>
-        <w:t xml:space="preserve">descriptive </w:t>
-      </w:r>
-      <w:proofErr w:type="gramStart"/>
-      <w:r>
-        <w:rPr>
-          <w:rFonts w:ascii="Verdana" w:hAnsi="Verdana" w:cs="ScalaLancetPro"/>
-          <w:bCs/>
-          <w:color w:val="000000"/>
-          <w:sz w:val="19"/>
-          <w:szCs w:val="19"/>
-        </w:rPr>
-        <w:t xml:space="preserve">epidemiological </w:t>
-      </w:r>
-      <w:r>
-        <w:rPr>
-          <w:rFonts w:ascii="Verdana" w:hAnsi="Verdana" w:cs="ScalaLancetPro"/>
-          <w:bCs/>
-          <w:color w:val="000000"/>
-          <w:sz w:val="19"/>
-          <w:szCs w:val="19"/>
-        </w:rPr>
-        <w:t xml:space="preserve"> metaregression</w:t>
-      </w:r>
-      <w:proofErr w:type="gramEnd"/>
-      <w:r>
-        <w:rPr>
-          <w:rFonts w:ascii="Verdana" w:hAnsi="Verdana" w:cs="ScalaLancetPro"/>
-          <w:bCs/>
-          <w:color w:val="000000"/>
-          <w:sz w:val="19"/>
-          <w:szCs w:val="19"/>
-        </w:rPr>
-        <w:t xml:space="preserve"> tool </w:t>
+        <w:t>T</w:t>
+      </w:r>
+      <w:r>
+        <w:rPr>
+          <w:rFonts w:ascii="Verdana" w:hAnsi="Verdana" w:cs="ScalaLancetPro"/>
+          <w:bCs/>
+          <w:color w:val="000000"/>
+          <w:sz w:val="19"/>
+          <w:szCs w:val="19"/>
+        </w:rPr>
+        <w:t>he Global Burden of Disease, Injuries, and Risk Factors Study 2010 (GBD 2010 Study)</w:t>
+      </w:r>
+      <w:r>
+        <w:rPr>
+          <w:rFonts w:ascii="Verdana" w:hAnsi="Verdana" w:cs="ScalaLancetPro"/>
+          <w:bCs/>
+          <w:color w:val="000000"/>
+          <w:sz w:val="19"/>
+          <w:szCs w:val="19"/>
+        </w:rPr>
+        <w:t xml:space="preserve"> required </w:t>
+      </w:r>
+      <w:r>
+        <w:rPr>
+          <w:rFonts w:ascii="Verdana" w:hAnsi="Verdana" w:cs="ScalaLancetPro"/>
+          <w:bCs/>
+          <w:color w:val="000000"/>
+          <w:sz w:val="19"/>
+          <w:szCs w:val="19"/>
+        </w:rPr>
+        <w:t xml:space="preserve">age-specific prevalence estimates </w:t>
+      </w:r>
+      <w:r>
+        <w:rPr>
+          <w:rFonts w:ascii="Verdana" w:hAnsi="Verdana" w:cs="ScalaLancetPro"/>
+          <w:bCs/>
+          <w:color w:val="000000"/>
+          <w:sz w:val="19"/>
+          <w:szCs w:val="19"/>
+        </w:rPr>
+        <w:t xml:space="preserve">for over 300 </w:t>
+      </w:r>
+      <w:r>
+        <w:rPr>
+          <w:rFonts w:ascii="Verdana" w:hAnsi="Verdana" w:cs="ScalaLancetPro"/>
+          <w:bCs/>
+          <w:color w:val="000000"/>
+          <w:sz w:val="19"/>
+          <w:szCs w:val="19"/>
+        </w:rPr>
+        <w:t>diseases, injuries, and risk factors</w:t>
+      </w:r>
+      <w:r>
+        <w:rPr>
+          <w:rFonts w:ascii="Verdana" w:hAnsi="Verdana" w:cs="ScalaLancetPro"/>
+          <w:bCs/>
+          <w:color w:val="000000"/>
+          <w:sz w:val="19"/>
+          <w:szCs w:val="19"/>
+        </w:rPr>
+        <w:t xml:space="preserve"> for all countries. </w:t>
+      </w:r>
+      <w:r>
+        <w:rPr>
+          <w:rFonts w:ascii="Verdana" w:hAnsi="Verdana" w:cs="ScalaLancetPro"/>
+          <w:bCs/>
+          <w:color w:val="000000"/>
+          <w:sz w:val="19"/>
+          <w:szCs w:val="19"/>
+        </w:rPr>
+        <w:t>Results of systematic reviews were often very sparse and noisy</w:t>
+      </w:r>
+      <w:r>
+        <w:rPr>
+          <w:rFonts w:ascii="Verdana" w:hAnsi="Verdana" w:cs="ScalaLancetPro"/>
+          <w:bCs/>
+          <w:color w:val="000000"/>
+          <w:sz w:val="19"/>
+          <w:szCs w:val="19"/>
+        </w:rPr>
+        <w:t xml:space="preserve">, so </w:t>
       </w:r>
       <w:proofErr w:type="spellStart"/>
       <w:r>
@@ -206,408 +299,27 @@
           <w:sz w:val="19"/>
           <w:szCs w:val="19"/>
         </w:rPr>
-        <w:t xml:space="preserve">-MR </w:t>
-      </w:r>
-      <w:r>
-        <w:rPr>
-          <w:rFonts w:ascii="Verdana" w:hAnsi="Verdana" w:cs="ScalaLancetPro"/>
-          <w:bCs/>
-          <w:color w:val="000000"/>
-          <w:sz w:val="19"/>
-          <w:szCs w:val="19"/>
-        </w:rPr>
-        <w:t>was used to produce</w:t>
-      </w:r>
-      <w:r>
-        <w:rPr>
-          <w:rFonts w:ascii="Verdana" w:hAnsi="Verdana" w:cs="ScalaLancetPro"/>
-          <w:bCs/>
-          <w:color w:val="000000"/>
-          <w:sz w:val="19"/>
-          <w:szCs w:val="19"/>
-        </w:rPr>
-        <w:t xml:space="preserve"> age-specific prevalence estimates</w:t>
-      </w:r>
-      <w:r>
-        <w:rPr>
-          <w:rFonts w:ascii="Verdana" w:hAnsi="Verdana" w:cs="ScalaLancetPro"/>
-          <w:bCs/>
-          <w:color w:val="000000"/>
-          <w:sz w:val="19"/>
-          <w:szCs w:val="19"/>
-        </w:rPr>
-        <w:t xml:space="preserve"> for the nonfatal outcomes </w:t>
-      </w:r>
-      <w:r>
-        <w:rPr>
-          <w:rFonts w:ascii="Verdana" w:hAnsi="Verdana" w:cs="ScalaLancetPro"/>
-          <w:bCs/>
-          <w:color w:val="000000"/>
-          <w:sz w:val="19"/>
-          <w:szCs w:val="19"/>
-        </w:rPr>
-        <w:t>of</w:t>
-      </w:r>
-      <w:r>
-        <w:rPr>
-          <w:rFonts w:ascii="Verdana" w:hAnsi="Verdana" w:cs="ScalaLancetPro"/>
-          <w:bCs/>
-          <w:color w:val="000000"/>
-          <w:sz w:val="19"/>
-          <w:szCs w:val="19"/>
-        </w:rPr>
-        <w:t xml:space="preserve"> a variety of </w:t>
-      </w:r>
-      <w:r>
-        <w:rPr>
-          <w:rFonts w:ascii="Verdana" w:hAnsi="Verdana" w:cs="ScalaLancetPro"/>
-          <w:bCs/>
-          <w:color w:val="000000"/>
-          <w:sz w:val="19"/>
-          <w:szCs w:val="19"/>
-        </w:rPr>
-        <w:t xml:space="preserve">diseases, injuries, and risk factors for the </w:t>
-      </w:r>
-      <w:r>
-        <w:rPr>
-          <w:rFonts w:ascii="Verdana" w:hAnsi="Verdana" w:cs="ScalaLancetPro"/>
-          <w:bCs/>
-          <w:color w:val="000000"/>
-          <w:sz w:val="19"/>
-          <w:szCs w:val="19"/>
-        </w:rPr>
-        <w:t>Global Burden of Disease, Injuries, and Risk Factors Study 2010 (GBD 2010</w:t>
-      </w:r>
-      <w:r>
-        <w:rPr>
-          <w:rFonts w:ascii="Verdana" w:hAnsi="Verdana" w:cs="ScalaLancetPro"/>
-          <w:bCs/>
-          <w:color w:val="000000"/>
-          <w:sz w:val="19"/>
-          <w:szCs w:val="19"/>
-        </w:rPr>
-        <w:t xml:space="preserve"> Study</w:t>
-      </w:r>
-      <w:r>
-        <w:rPr>
-          <w:rFonts w:ascii="Verdana" w:hAnsi="Verdana" w:cs="ScalaLancetPro"/>
-          <w:bCs/>
-          <w:color w:val="000000"/>
-          <w:sz w:val="19"/>
-          <w:szCs w:val="19"/>
-        </w:rPr>
-        <w:t>)</w:t>
-      </w:r>
-      <w:r>
-        <w:rPr>
-          <w:rFonts w:ascii="Verdana" w:hAnsi="Verdana" w:cs="ScalaLancetPro"/>
-          <w:bCs/>
-          <w:color w:val="000000"/>
-          <w:sz w:val="19"/>
-          <w:szCs w:val="19"/>
-        </w:rPr>
-        <w:t>.</w:t>
-      </w:r>
-      <w:r>
-        <w:rPr>
-          <w:rFonts w:ascii="Verdana" w:hAnsi="Verdana" w:cs="ScalaLancetPro"/>
-          <w:bCs/>
-          <w:color w:val="000000"/>
-          <w:sz w:val="19"/>
-          <w:szCs w:val="19"/>
-        </w:rPr>
-        <w:t xml:space="preserve">  </w:t>
-      </w:r>
-      <w:r>
-        <w:rPr>
-          <w:rFonts w:ascii="Verdana" w:hAnsi="Verdana" w:cs="ScalaLancetPro"/>
-          <w:bCs/>
-          <w:color w:val="000000"/>
-          <w:sz w:val="19"/>
-          <w:szCs w:val="19"/>
-        </w:rPr>
-        <w:t xml:space="preserve">Results of systematic reviews </w:t>
-      </w:r>
-      <w:r>
-        <w:rPr>
-          <w:rFonts w:ascii="Verdana" w:hAnsi="Verdana" w:cs="ScalaLancetPro"/>
-          <w:bCs/>
-          <w:color w:val="000000"/>
-          <w:sz w:val="19"/>
-          <w:szCs w:val="19"/>
-        </w:rPr>
-        <w:t xml:space="preserve">for the GBD 2010 Study </w:t>
-      </w:r>
-      <w:r>
-        <w:rPr>
-          <w:rFonts w:ascii="Verdana" w:hAnsi="Verdana" w:cs="ScalaLancetPro"/>
-          <w:bCs/>
-          <w:color w:val="000000"/>
-          <w:sz w:val="19"/>
-          <w:szCs w:val="19"/>
-        </w:rPr>
-        <w:t>were</w:t>
-      </w:r>
-      <w:r>
-        <w:rPr>
-          <w:rFonts w:ascii="Verdana" w:hAnsi="Verdana" w:cs="ScalaLancetPro"/>
-          <w:bCs/>
-          <w:color w:val="000000"/>
-          <w:sz w:val="19"/>
-          <w:szCs w:val="19"/>
-        </w:rPr>
-        <w:t xml:space="preserve"> often very sparse and noisy</w:t>
-      </w:r>
-      <w:r>
-        <w:rPr>
-          <w:rFonts w:ascii="Verdana" w:hAnsi="Verdana" w:cs="ScalaLancetPro"/>
-          <w:bCs/>
-          <w:color w:val="000000"/>
-          <w:sz w:val="19"/>
-          <w:szCs w:val="19"/>
-        </w:rPr>
-        <w:t>, mea</w:t>
-      </w:r>
-      <w:r>
-        <w:rPr>
-          <w:rFonts w:ascii="Verdana" w:hAnsi="Verdana" w:cs="ScalaLancetPro"/>
-          <w:bCs/>
-          <w:color w:val="000000"/>
-          <w:sz w:val="19"/>
-          <w:szCs w:val="19"/>
-        </w:rPr>
-        <w:t>n</w:t>
-      </w:r>
-      <w:r>
-        <w:rPr>
-          <w:rFonts w:ascii="Verdana" w:hAnsi="Verdana" w:cs="ScalaLancetPro"/>
-          <w:bCs/>
-          <w:color w:val="000000"/>
-          <w:sz w:val="19"/>
-          <w:szCs w:val="19"/>
-        </w:rPr>
-        <w:t>ing that</w:t>
-      </w:r>
-      <w:r>
-        <w:rPr>
-          <w:rFonts w:ascii="Verdana" w:hAnsi="Verdana" w:cs="ScalaLancetPro"/>
-          <w:bCs/>
-          <w:color w:val="000000"/>
-          <w:sz w:val="19"/>
-          <w:szCs w:val="19"/>
-        </w:rPr>
-        <w:t xml:space="preserve"> </w:t>
-      </w:r>
-      <w:proofErr w:type="spellStart"/>
-      <w:r>
-        <w:rPr>
-          <w:rFonts w:ascii="Verdana" w:hAnsi="Verdana" w:cs="ScalaLancetPro"/>
-          <w:bCs/>
-          <w:color w:val="000000"/>
-          <w:sz w:val="19"/>
-          <w:szCs w:val="19"/>
-        </w:rPr>
-        <w:t>DisMod</w:t>
-      </w:r>
-      <w:proofErr w:type="spellEnd"/>
-      <w:r>
-        <w:rPr>
-          <w:rFonts w:ascii="Verdana" w:hAnsi="Verdana" w:cs="ScalaLancetPro"/>
-          <w:bCs/>
-          <w:color w:val="000000"/>
-          <w:sz w:val="19"/>
-          <w:szCs w:val="19"/>
-        </w:rPr>
-        <w:t xml:space="preserve">-MR </w:t>
-      </w:r>
-      <w:commentRangeStart w:id="0"/>
-      <w:r>
-        <w:rPr>
-          <w:rFonts w:ascii="Verdana" w:hAnsi="Verdana" w:cs="ScalaLancetPro"/>
-          <w:bCs/>
-          <w:color w:val="000000"/>
-          <w:sz w:val="19"/>
-          <w:szCs w:val="19"/>
-        </w:rPr>
-        <w:t xml:space="preserve">must </w:t>
-      </w:r>
-      <w:r>
-        <w:rPr>
-          <w:rFonts w:ascii="Verdana" w:hAnsi="Verdana" w:cs="ScalaLancetPro"/>
-          <w:bCs/>
-          <w:color w:val="000000"/>
-          <w:sz w:val="19"/>
-          <w:szCs w:val="19"/>
-        </w:rPr>
-        <w:t xml:space="preserve">use </w:t>
-      </w:r>
-      <w:commentRangeEnd w:id="0"/>
-      <w:r>
-        <w:rPr>
-          <w:rStyle w:val="CommentReference"/>
-          <w:rFonts w:asciiTheme="minorHAnsi" w:hAnsiTheme="minorHAnsi"/>
-        </w:rPr>
-        <w:commentReference w:id="0"/>
-      </w:r>
-      <w:r>
-        <w:rPr>
-          <w:rFonts w:ascii="Verdana" w:hAnsi="Verdana" w:cs="ScalaLancetPro"/>
-          <w:bCs/>
-          <w:color w:val="000000"/>
-          <w:sz w:val="19"/>
-          <w:szCs w:val="19"/>
-        </w:rPr>
-        <w:t xml:space="preserve"> </w:t>
-      </w:r>
-      <w:commentRangeStart w:id="1"/>
-      <w:r>
-        <w:rPr>
-          <w:rFonts w:ascii="Verdana" w:hAnsi="Verdana" w:cs="ScalaLancetPro"/>
-          <w:bCs/>
-          <w:color w:val="000000"/>
-          <w:sz w:val="19"/>
-          <w:szCs w:val="19"/>
-        </w:rPr>
-        <w:t xml:space="preserve">fixed effects to capture variation across countries </w:t>
-      </w:r>
-      <w:r>
-        <w:rPr>
-          <w:rFonts w:ascii="Verdana" w:hAnsi="Verdana" w:cs="ScalaLancetPro"/>
-          <w:bCs/>
-          <w:color w:val="000000"/>
-          <w:sz w:val="19"/>
-          <w:szCs w:val="19"/>
-        </w:rPr>
-        <w:t>and</w:t>
-      </w:r>
-      <w:r>
-        <w:rPr>
-          <w:rFonts w:ascii="Verdana" w:hAnsi="Verdana" w:cs="ScalaLancetPro"/>
-          <w:bCs/>
-          <w:color w:val="000000"/>
-          <w:sz w:val="19"/>
-          <w:szCs w:val="19"/>
-        </w:rPr>
-        <w:t xml:space="preserve"> studies</w:t>
-      </w:r>
-      <w:r>
-        <w:rPr>
-          <w:rFonts w:ascii="Verdana" w:hAnsi="Verdana" w:cs="ScalaLancetPro"/>
-          <w:bCs/>
-          <w:color w:val="000000"/>
-          <w:sz w:val="19"/>
-          <w:szCs w:val="19"/>
-        </w:rPr>
-        <w:t xml:space="preserve"> using covariates</w:t>
-      </w:r>
-      <w:r>
-        <w:rPr>
-          <w:rFonts w:ascii="Verdana" w:hAnsi="Verdana" w:cs="ScalaLancetPro"/>
-          <w:bCs/>
-          <w:color w:val="000000"/>
-          <w:sz w:val="19"/>
-          <w:szCs w:val="19"/>
-        </w:rPr>
-        <w:t>, and random effects</w:t>
-      </w:r>
-      <w:r>
-        <w:rPr>
-          <w:rFonts w:ascii="Verdana" w:hAnsi="Verdana" w:cs="ScalaLancetPro"/>
-          <w:bCs/>
-          <w:color w:val="000000"/>
-          <w:sz w:val="19"/>
-          <w:szCs w:val="19"/>
-        </w:rPr>
-        <w:t xml:space="preserve"> for </w:t>
-      </w:r>
-      <w:proofErr w:type="spellStart"/>
-      <w:r>
-        <w:rPr>
-          <w:rFonts w:ascii="Verdana" w:hAnsi="Verdana" w:cs="ScalaLancetPro"/>
-          <w:bCs/>
-          <w:color w:val="000000"/>
-          <w:sz w:val="19"/>
-          <w:szCs w:val="19"/>
-        </w:rPr>
-        <w:t>superregions</w:t>
-      </w:r>
-      <w:proofErr w:type="spellEnd"/>
-      <w:r>
-        <w:rPr>
-          <w:rFonts w:ascii="Verdana" w:hAnsi="Verdana" w:cs="ScalaLancetPro"/>
-          <w:bCs/>
-          <w:color w:val="000000"/>
-          <w:sz w:val="19"/>
-          <w:szCs w:val="19"/>
-        </w:rPr>
-        <w:t>, regions, and countries</w:t>
-      </w:r>
-      <w:commentRangeEnd w:id="1"/>
-      <w:r>
-        <w:rPr>
-          <w:rStyle w:val="CommentReference"/>
-          <w:rFonts w:asciiTheme="minorHAnsi" w:hAnsiTheme="minorHAnsi"/>
-        </w:rPr>
-        <w:commentReference w:id="1"/>
-      </w:r>
-      <w:r>
-        <w:rPr>
-          <w:rFonts w:ascii="Verdana" w:hAnsi="Verdana" w:cs="ScalaLancetPro"/>
-          <w:bCs/>
-          <w:color w:val="000000"/>
-          <w:sz w:val="19"/>
-          <w:szCs w:val="19"/>
-        </w:rPr>
-        <w:t xml:space="preserve"> to make predictions of prevalence for all regions of the world</w:t>
-      </w:r>
-      <w:r>
-        <w:rPr>
-          <w:rFonts w:ascii="Verdana" w:hAnsi="Verdana" w:cs="ScalaLancetPro"/>
-          <w:bCs/>
-          <w:color w:val="000000"/>
-          <w:sz w:val="19"/>
-          <w:szCs w:val="19"/>
-        </w:rPr>
-        <w:t>.</w:t>
-      </w:r>
-      <w:r>
-        <w:rPr>
-          <w:rFonts w:ascii="Verdana" w:hAnsi="Verdana" w:cs="ScalaLancetPro"/>
-          <w:bCs/>
-          <w:color w:val="000000"/>
-          <w:sz w:val="19"/>
-          <w:szCs w:val="19"/>
-        </w:rPr>
-        <w:t xml:space="preserve">  </w:t>
-      </w:r>
-      <w:commentRangeStart w:id="2"/>
-      <w:r>
-        <w:rPr>
-          <w:rFonts w:ascii="Verdana" w:hAnsi="Verdana" w:cs="ScalaLancetPro"/>
-          <w:bCs/>
-          <w:color w:val="000000"/>
-          <w:sz w:val="19"/>
-          <w:szCs w:val="19"/>
-        </w:rPr>
-        <w:t>With such sparse and noisy data</w:t>
-      </w:r>
-      <w:commentRangeEnd w:id="2"/>
-      <w:r>
-        <w:rPr>
-          <w:rStyle w:val="CommentReference"/>
-          <w:rFonts w:asciiTheme="minorHAnsi" w:hAnsiTheme="minorHAnsi"/>
-        </w:rPr>
-        <w:commentReference w:id="2"/>
-      </w:r>
-      <w:r>
-        <w:rPr>
-          <w:rFonts w:ascii="Verdana" w:hAnsi="Verdana" w:cs="ScalaLancetPro"/>
-          <w:bCs/>
-          <w:color w:val="000000"/>
-          <w:sz w:val="19"/>
-          <w:szCs w:val="19"/>
-        </w:rPr>
-        <w:t>, the robustness of the metaregression framework is tested with the negative binomial, binomial, normal, lognormal, and offset lognormal rate models.</w:t>
+        <w:t>-MR was used to combine all available data and create estimates of prevalence by year-age-sex-country u</w:t>
+      </w:r>
+      <w:r>
+        <w:rPr>
+          <w:rFonts w:ascii="Verdana" w:hAnsi="Verdana" w:cs="ScalaLancetPro"/>
+          <w:bCs/>
+          <w:color w:val="000000"/>
+          <w:sz w:val="19"/>
+          <w:szCs w:val="19"/>
+        </w:rPr>
+        <w:t>sing an age-standardizing mixed-</w:t>
+      </w:r>
+      <w:r>
+        <w:rPr>
+          <w:rFonts w:ascii="Verdana" w:hAnsi="Verdana" w:cs="ScalaLancetPro"/>
+          <w:bCs/>
+          <w:color w:val="000000"/>
+          <w:sz w:val="19"/>
+          <w:szCs w:val="19"/>
+        </w:rPr>
+        <w:t>effects negative binomial rate model. We investigate the robustness of this approach by comparing the negative binomial rate model to alternative rate models for out-of-sample predictive validity.</w:t>
       </w:r>
     </w:p>
     <w:p>
@@ -657,17 +369,17 @@
           <w:sz w:val="19"/>
           <w:szCs w:val="19"/>
         </w:rPr>
-        <w:t>We used all</w:t>
-      </w:r>
-      <w:r>
-        <w:rPr>
-          <w:rFonts w:ascii="Verdana" w:hAnsi="Verdana" w:cs="ScalaLancetPro"/>
-          <w:bCs/>
-          <w:color w:val="000000"/>
-          <w:sz w:val="19"/>
-          <w:szCs w:val="19"/>
-        </w:rPr>
-        <w:t xml:space="preserve"> disease and injury models </w:t>
+        <w:t>We compared</w:t>
+      </w:r>
+      <w:r>
+        <w:rPr>
+          <w:rFonts w:ascii="Verdana" w:hAnsi="Verdana" w:cs="ScalaLancetPro"/>
+          <w:bCs/>
+          <w:color w:val="000000"/>
+          <w:sz w:val="19"/>
+          <w:szCs w:val="19"/>
+        </w:rPr>
+        <w:t xml:space="preserve"> all disease and injury models </w:t>
       </w:r>
       <w:r>
         <w:rPr>
@@ -709,67 +421,237 @@
           <w:sz w:val="19"/>
           <w:szCs w:val="19"/>
         </w:rPr>
-        <w:t>from the GBD 2010 Study with more than 4 prevalence data points in the GDB 2010 Study geogra</w:t>
-      </w:r>
-      <w:r>
-        <w:rPr>
-          <w:rFonts w:ascii="Verdana" w:hAnsi="Verdana" w:cs="ScalaLancetPro"/>
-          <w:bCs/>
-          <w:color w:val="000000"/>
-          <w:sz w:val="19"/>
-          <w:szCs w:val="19"/>
-        </w:rPr>
-        <w:t xml:space="preserve">phic region of Western Europe, </w:t>
-      </w:r>
-      <w:commentRangeStart w:id="3"/>
-      <w:r>
-        <w:rPr>
-          <w:rFonts w:ascii="Verdana" w:hAnsi="Verdana" w:cs="ScalaLancetPro"/>
-          <w:bCs/>
-          <w:color w:val="000000"/>
-          <w:sz w:val="19"/>
-          <w:szCs w:val="19"/>
-        </w:rPr>
-        <w:t>ho</w:t>
-      </w:r>
-      <w:r>
-        <w:rPr>
-          <w:rFonts w:ascii="Verdana" w:hAnsi="Verdana" w:cs="ScalaLancetPro"/>
-          <w:bCs/>
-          <w:color w:val="000000"/>
-          <w:sz w:val="19"/>
-          <w:szCs w:val="19"/>
-        </w:rPr>
-        <w:t>ldout cross validation predictive validity</w:t>
-      </w:r>
-      <w:commentRangeEnd w:id="3"/>
-      <w:r>
-        <w:rPr>
-          <w:rStyle w:val="CommentReference"/>
-          <w:rFonts w:asciiTheme="minorHAnsi" w:hAnsiTheme="minorHAnsi"/>
-        </w:rPr>
-        <w:commentReference w:id="3"/>
-      </w:r>
-      <w:r>
-        <w:rPr>
-          <w:rFonts w:ascii="Verdana" w:hAnsi="Verdana" w:cs="ScalaLancetPro"/>
-          <w:bCs/>
-          <w:color w:val="000000"/>
-          <w:sz w:val="19"/>
-          <w:szCs w:val="19"/>
-        </w:rPr>
-        <w:t xml:space="preserve"> measured the </w:t>
-      </w:r>
-      <w:commentRangeStart w:id="4"/>
-      <w:r>
-        <w:rPr>
-          <w:rFonts w:ascii="Verdana" w:hAnsi="Verdana" w:cs="ScalaLancetPro"/>
-          <w:bCs/>
-          <w:color w:val="000000"/>
-          <w:sz w:val="19"/>
-          <w:szCs w:val="19"/>
-        </w:rPr>
-        <w:t>bias, root mean squared error (RMSE), median absolute error</w:t>
+        <w:t>from the GBD 2010 Study with more than 4 prevalence data points in the GDB 2010 Study geographic region of Western Europe</w:t>
+      </w:r>
+      <w:r>
+        <w:rPr>
+          <w:rFonts w:ascii="Verdana" w:hAnsi="Verdana" w:cs="ScalaLancetPro"/>
+          <w:bCs/>
+          <w:color w:val="000000"/>
+          <w:sz w:val="19"/>
+          <w:szCs w:val="19"/>
+        </w:rPr>
+        <w:t xml:space="preserve"> </w:t>
+      </w:r>
+      <w:r>
+        <w:rPr>
+          <w:rFonts w:ascii="Verdana" w:hAnsi="Verdana" w:cs="ScalaLancetPro"/>
+          <w:bCs/>
+          <w:color w:val="000000"/>
+          <w:sz w:val="19"/>
+          <w:szCs w:val="19"/>
+        </w:rPr>
+        <w:t>with holdout</w:t>
+      </w:r>
+      <w:r>
+        <w:rPr>
+          <w:rFonts w:ascii="Verdana" w:hAnsi="Verdana" w:cs="ScalaLancetPro"/>
+          <w:bCs/>
+          <w:color w:val="000000"/>
+          <w:sz w:val="19"/>
+          <w:szCs w:val="19"/>
+        </w:rPr>
+        <w:t xml:space="preserve"> </w:t>
+      </w:r>
+      <w:r>
+        <w:rPr>
+          <w:rFonts w:ascii="Verdana" w:hAnsi="Verdana" w:cs="ScalaLancetPro"/>
+          <w:bCs/>
+          <w:color w:val="000000"/>
+          <w:sz w:val="19"/>
+          <w:szCs w:val="19"/>
+        </w:rPr>
+        <w:t>cross-validation</w:t>
+      </w:r>
+      <w:r>
+        <w:rPr>
+          <w:rFonts w:ascii="Verdana" w:hAnsi="Verdana" w:cs="ScalaLancetPro"/>
+          <w:bCs/>
+          <w:color w:val="000000"/>
+          <w:sz w:val="19"/>
+          <w:szCs w:val="19"/>
+        </w:rPr>
+        <w:t>.</w:t>
+      </w:r>
+      <w:r>
+        <w:rPr>
+          <w:rFonts w:ascii="Verdana" w:hAnsi="Verdana" w:cs="ScalaLancetPro"/>
+          <w:bCs/>
+          <w:color w:val="000000"/>
+          <w:sz w:val="19"/>
+          <w:szCs w:val="19"/>
+        </w:rPr>
+        <w:t xml:space="preserve"> </w:t>
+      </w:r>
+      <w:r>
+        <w:rPr>
+          <w:rFonts w:ascii="Verdana" w:hAnsi="Verdana" w:cs="ScalaLancetPro"/>
+          <w:bCs/>
+          <w:color w:val="000000"/>
+          <w:sz w:val="19"/>
+          <w:szCs w:val="19"/>
+        </w:rPr>
+        <w:t>For each disease/injury model</w:t>
+      </w:r>
+      <w:r>
+        <w:rPr>
+          <w:rFonts w:ascii="Verdana" w:hAnsi="Verdana" w:cs="ScalaLancetPro"/>
+          <w:bCs/>
+          <w:color w:val="000000"/>
+          <w:sz w:val="19"/>
+          <w:szCs w:val="19"/>
+        </w:rPr>
+        <w:t>,</w:t>
+      </w:r>
+      <w:r>
+        <w:rPr>
+          <w:rFonts w:ascii="Verdana" w:hAnsi="Verdana" w:cs="ScalaLancetPro"/>
+          <w:bCs/>
+          <w:color w:val="000000"/>
+          <w:sz w:val="19"/>
+          <w:szCs w:val="19"/>
+        </w:rPr>
+        <w:t xml:space="preserve"> </w:t>
+      </w:r>
+      <w:r>
+        <w:rPr>
+          <w:rFonts w:ascii="Verdana" w:hAnsi="Verdana" w:cs="ScalaLancetPro"/>
+          <w:bCs/>
+          <w:color w:val="000000"/>
+          <w:sz w:val="19"/>
+          <w:szCs w:val="19"/>
+        </w:rPr>
+        <w:t xml:space="preserve">we generated </w:t>
+      </w:r>
+      <w:r>
+        <w:rPr>
+          <w:rFonts w:ascii="Verdana" w:hAnsi="Verdana" w:cs="ScalaLancetPro"/>
+          <w:bCs/>
+          <w:color w:val="000000"/>
+          <w:sz w:val="19"/>
+          <w:szCs w:val="19"/>
+        </w:rPr>
+        <w:t xml:space="preserve">1000 </w:t>
+      </w:r>
+      <w:r>
+        <w:rPr>
+          <w:rFonts w:ascii="Verdana" w:hAnsi="Verdana" w:cs="ScalaLancetPro"/>
+          <w:bCs/>
+          <w:color w:val="000000"/>
+          <w:sz w:val="19"/>
+          <w:szCs w:val="19"/>
+        </w:rPr>
+        <w:t>replicates with the prevalence data partitioned into a random 75/25% train/test split.</w:t>
+      </w:r>
+      <w:r>
+        <w:rPr>
+          <w:rFonts w:ascii="Verdana" w:hAnsi="Verdana" w:cs="ScalaLancetPro"/>
+          <w:bCs/>
+          <w:color w:val="000000"/>
+          <w:sz w:val="19"/>
+          <w:szCs w:val="19"/>
+        </w:rPr>
+        <w:t xml:space="preserve"> </w:t>
+      </w:r>
+      <w:r>
+        <w:rPr>
+          <w:rFonts w:ascii="Verdana" w:hAnsi="Verdana" w:cs="ScalaLancetPro"/>
+          <w:bCs/>
+          <w:color w:val="000000"/>
+          <w:sz w:val="19"/>
+          <w:szCs w:val="19"/>
+        </w:rPr>
+        <w:t xml:space="preserve">We fit an age-specific rate model to the training data and used the results </w:t>
+      </w:r>
+      <w:r>
+        <w:rPr>
+          <w:rFonts w:ascii="Verdana" w:hAnsi="Verdana" w:cs="ScalaLancetPro"/>
+          <w:bCs/>
+          <w:color w:val="000000"/>
+          <w:sz w:val="19"/>
+          <w:szCs w:val="19"/>
+        </w:rPr>
+        <w:t xml:space="preserve">to predict values for the </w:t>
+      </w:r>
+      <w:r>
+        <w:rPr>
+          <w:rFonts w:ascii="Verdana" w:hAnsi="Verdana" w:cs="ScalaLancetPro"/>
+          <w:bCs/>
+          <w:color w:val="000000"/>
+          <w:sz w:val="19"/>
+          <w:szCs w:val="19"/>
+        </w:rPr>
+        <w:t>test</w:t>
+      </w:r>
+      <w:r>
+        <w:rPr>
+          <w:rFonts w:ascii="Verdana" w:hAnsi="Verdana" w:cs="ScalaLancetPro"/>
+          <w:bCs/>
+          <w:color w:val="000000"/>
+          <w:sz w:val="19"/>
+          <w:szCs w:val="19"/>
+        </w:rPr>
+        <w:t xml:space="preserve"> data</w:t>
+      </w:r>
+      <w:r>
+        <w:rPr>
+          <w:rFonts w:ascii="Verdana" w:hAnsi="Verdana" w:cs="ScalaLancetPro"/>
+          <w:bCs/>
+          <w:color w:val="000000"/>
+          <w:sz w:val="19"/>
+          <w:szCs w:val="19"/>
+        </w:rPr>
+        <w:t>.</w:t>
+      </w:r>
+      <w:r>
+        <w:rPr>
+          <w:rFonts w:ascii="Verdana" w:hAnsi="Verdana" w:cs="ScalaLancetPro"/>
+          <w:bCs/>
+          <w:color w:val="000000"/>
+          <w:sz w:val="19"/>
+          <w:szCs w:val="19"/>
+        </w:rPr>
+        <w:t xml:space="preserve"> </w:t>
+      </w:r>
+      <w:r>
+        <w:rPr>
+          <w:rFonts w:ascii="Verdana" w:hAnsi="Verdana" w:cs="ScalaLancetPro"/>
+          <w:bCs/>
+          <w:color w:val="000000"/>
+          <w:sz w:val="19"/>
+          <w:szCs w:val="19"/>
+        </w:rPr>
+        <w:t>We compared the</w:t>
+      </w:r>
+      <w:r>
+        <w:rPr>
+          <w:rFonts w:ascii="Verdana" w:hAnsi="Verdana" w:cs="ScalaLancetPro"/>
+          <w:bCs/>
+          <w:color w:val="000000"/>
+          <w:sz w:val="19"/>
+          <w:szCs w:val="19"/>
+        </w:rPr>
+        <w:t xml:space="preserve"> </w:t>
+      </w:r>
+      <w:r>
+        <w:rPr>
+          <w:rFonts w:ascii="Verdana" w:hAnsi="Verdana" w:cs="ScalaLancetPro"/>
+          <w:bCs/>
+          <w:color w:val="000000"/>
+          <w:sz w:val="19"/>
+          <w:szCs w:val="19"/>
+        </w:rPr>
+        <w:t xml:space="preserve">bias, </w:t>
+      </w:r>
+      <w:r>
+        <w:rPr>
+          <w:rFonts w:ascii="Verdana" w:hAnsi="Verdana" w:cs="ScalaLancetPro"/>
+          <w:bCs/>
+          <w:color w:val="000000"/>
+          <w:sz w:val="19"/>
+          <w:szCs w:val="19"/>
+        </w:rPr>
+        <w:t>median absolute error</w:t>
       </w:r>
       <w:r>
         <w:rPr>
@@ -809,35 +691,7 @@
           <w:sz w:val="19"/>
           <w:szCs w:val="19"/>
         </w:rPr>
-        <w:t xml:space="preserve"> and computation time</w:t>
-      </w:r>
-      <w:commentRangeEnd w:id="4"/>
-      <w:r>
-        <w:rPr>
-          <w:rStyle w:val="CommentReference"/>
-          <w:rFonts w:asciiTheme="minorHAnsi" w:hAnsiTheme="minorHAnsi"/>
-        </w:rPr>
-        <w:commentReference w:id="4"/>
-      </w:r>
-      <w:r>
-        <w:rPr>
-          <w:rFonts w:ascii="Verdana" w:hAnsi="Verdana" w:cs="ScalaLancetPro"/>
-          <w:bCs/>
-          <w:color w:val="000000"/>
-          <w:sz w:val="19"/>
-          <w:szCs w:val="19"/>
-        </w:rPr>
-        <w:t>.  These performance statistics</w:t>
-      </w:r>
-      <w:r>
-        <w:rPr>
-          <w:rFonts w:ascii="Verdana" w:hAnsi="Verdana" w:cs="ScalaLancetPro"/>
-          <w:bCs/>
-          <w:color w:val="000000"/>
-          <w:sz w:val="19"/>
-          <w:szCs w:val="19"/>
-        </w:rPr>
-        <w:t xml:space="preserve"> were calculated with for the negative binomial, binomial, normal, lognormal, and offset lognormal rate models</w:t>
+        <w:t xml:space="preserve"> and computation time for the negative binomial, binomial, normal, lognormal, and offset lognormal rate models</w:t>
       </w:r>
       <w:r>
         <w:rPr>
@@ -878,7 +732,6 @@
           <w:szCs w:val="19"/>
         </w:rPr>
       </w:pPr>
-      <w:commentRangeStart w:id="5"/>
       <w:r>
         <w:rPr>
           <w:rFonts w:ascii="Verdana" w:hAnsi="Verdana" w:cs="Shaker 2 Lancet Regular"/>
@@ -890,44 +743,6 @@
         </w:rPr>
         <w:t xml:space="preserve">Findings </w:t>
       </w:r>
-      <w:commentRangeEnd w:id="5"/>
-      <w:r>
-        <w:rPr>
-          <w:rStyle w:val="CommentReference"/>
-          <w:rFonts w:asciiTheme="minorHAnsi" w:hAnsiTheme="minorHAnsi"/>
-        </w:rPr>
-        <w:commentReference w:id="5"/>
-      </w:r>
-      <w:r>
-        <w:rPr>
-          <w:rFonts w:ascii="Verdana" w:hAnsi="Verdana" w:cs="ScalaLancetPro"/>
-          <w:bCs/>
-          <w:color w:val="000000"/>
-          <w:sz w:val="19"/>
-          <w:szCs w:val="19"/>
-        </w:rPr>
-        <w:t xml:space="preserve">With quality of </w:t>
-      </w:r>
-      <w:r>
-        <w:rPr>
-          <w:rFonts w:ascii="Verdana" w:hAnsi="Verdana" w:cs="ScalaLancetPro"/>
-          <w:bCs/>
-          <w:color w:val="000000"/>
-          <w:sz w:val="19"/>
-          <w:szCs w:val="19"/>
-        </w:rPr>
-        <w:t>available data</w:t>
-      </w:r>
-      <w:r>
-        <w:rPr>
-          <w:rFonts w:ascii="Verdana" w:hAnsi="Verdana" w:cs="ScalaLancetPro"/>
-          <w:bCs/>
-          <w:color w:val="000000"/>
-          <w:sz w:val="19"/>
-          <w:szCs w:val="19"/>
-        </w:rPr>
-        <w:t xml:space="preserve">, </w:t>
-      </w:r>
       <w:proofErr w:type="spellStart"/>
       <w:r>
         <w:rPr>
@@ -948,7 +763,47 @@
           <w:sz w:val="19"/>
           <w:szCs w:val="19"/>
         </w:rPr>
-        <w:t xml:space="preserve">-MR is </w:t>
+        <w:t>-MR</w:t>
+      </w:r>
+      <w:r>
+        <w:rPr>
+          <w:rFonts w:ascii="Verdana" w:hAnsi="Verdana" w:cs="ScalaLancetPro"/>
+          <w:bCs/>
+          <w:color w:val="000000"/>
+          <w:sz w:val="19"/>
+          <w:szCs w:val="19"/>
+        </w:rPr>
+        <w:t xml:space="preserve"> year-age-sex prevalence estimates</w:t>
+      </w:r>
+      <w:r>
+        <w:rPr>
+          <w:rFonts w:ascii="Verdana" w:hAnsi="Verdana" w:cs="ScalaLancetPro"/>
+          <w:bCs/>
+          <w:color w:val="000000"/>
+          <w:sz w:val="19"/>
+          <w:szCs w:val="19"/>
+        </w:rPr>
+        <w:t xml:space="preserve"> </w:t>
+      </w:r>
+      <w:r>
+        <w:rPr>
+          <w:rFonts w:ascii="Verdana" w:hAnsi="Verdana" w:cs="ScalaLancetPro"/>
+          <w:bCs/>
+          <w:color w:val="000000"/>
+          <w:sz w:val="19"/>
+          <w:szCs w:val="19"/>
+        </w:rPr>
+        <w:t>are</w:t>
+      </w:r>
+      <w:r>
+        <w:rPr>
+          <w:rFonts w:ascii="Verdana" w:hAnsi="Verdana" w:cs="ScalaLancetPro"/>
+          <w:bCs/>
+          <w:color w:val="000000"/>
+          <w:sz w:val="19"/>
+          <w:szCs w:val="19"/>
+        </w:rPr>
+        <w:t xml:space="preserve"> </w:t>
       </w:r>
       <w:r>
         <w:rPr>
@@ -968,37 +823,207 @@
           <w:sz w:val="19"/>
           <w:szCs w:val="19"/>
         </w:rPr>
-        <w:t xml:space="preserve"> to rate model choice.  However, with different rate </w:t>
-      </w:r>
-      <w:r>
-        <w:rPr>
-          <w:rFonts w:ascii="Verdana" w:hAnsi="Verdana" w:cs="ScalaLancetPro"/>
-          <w:bCs/>
-          <w:color w:val="000000"/>
-          <w:sz w:val="19"/>
-          <w:szCs w:val="19"/>
-        </w:rPr>
-        <w:t>models</w:t>
-      </w:r>
-      <w:r>
-        <w:rPr>
-          <w:rFonts w:ascii="Verdana" w:hAnsi="Verdana" w:cs="ScalaLancetPro"/>
-          <w:bCs/>
-          <w:color w:val="000000"/>
-          <w:sz w:val="19"/>
-          <w:szCs w:val="19"/>
-        </w:rPr>
-        <w:t xml:space="preserve">, different computation times may be achieved.  Computation time </w:t>
-      </w:r>
-      <w:r>
-        <w:rPr>
-          <w:rFonts w:ascii="Verdana" w:hAnsi="Verdana" w:cs="ScalaLancetPro"/>
-          <w:bCs/>
-          <w:color w:val="000000"/>
-          <w:sz w:val="19"/>
-          <w:szCs w:val="19"/>
-        </w:rPr>
-        <w:t>is also dependent on the number of data points and geographic areas used for the random effects.</w:t>
+        <w:t xml:space="preserve"> to rate model choice.</w:t>
+      </w:r>
+      <w:r>
+        <w:rPr>
+          <w:rFonts w:ascii="Verdana" w:hAnsi="Verdana" w:cs="ScalaLancetPro"/>
+          <w:bCs/>
+          <w:color w:val="000000"/>
+          <w:sz w:val="19"/>
+          <w:szCs w:val="19"/>
+        </w:rPr>
+        <w:t xml:space="preserve"> </w:t>
+      </w:r>
+      <w:r>
+        <w:rPr>
+          <w:rFonts w:ascii="Verdana" w:hAnsi="Verdana" w:cs="ScalaLancetPro"/>
+          <w:bCs/>
+          <w:color w:val="000000"/>
+          <w:sz w:val="19"/>
+          <w:szCs w:val="19"/>
+        </w:rPr>
+        <w:t xml:space="preserve">Differences in bias and MAE are small and </w:t>
+      </w:r>
+      <w:r>
+        <w:rPr>
+          <w:rFonts w:ascii="Verdana" w:hAnsi="Verdana" w:cs="ScalaLancetPro"/>
+          <w:bCs/>
+          <w:color w:val="000000"/>
+          <w:sz w:val="19"/>
+          <w:szCs w:val="19"/>
+        </w:rPr>
+        <w:t>insignificant;</w:t>
+      </w:r>
+      <w:r>
+        <w:rPr>
+          <w:rFonts w:ascii="Verdana" w:hAnsi="Verdana" w:cs="ScalaLancetPro"/>
+          <w:bCs/>
+          <w:color w:val="000000"/>
+          <w:sz w:val="19"/>
+          <w:szCs w:val="19"/>
+        </w:rPr>
+        <w:t xml:space="preserve"> however t</w:t>
+      </w:r>
+      <w:r>
+        <w:rPr>
+          <w:rFonts w:ascii="Verdana" w:hAnsi="Verdana" w:cs="ScalaLancetPro"/>
+          <w:bCs/>
+          <w:color w:val="000000"/>
+          <w:sz w:val="19"/>
+          <w:szCs w:val="19"/>
+        </w:rPr>
+        <w:t>he binomial</w:t>
+      </w:r>
+      <w:r>
+        <w:rPr>
+          <w:rFonts w:ascii="Verdana" w:hAnsi="Verdana" w:cs="ScalaLancetPro"/>
+          <w:bCs/>
+          <w:color w:val="000000"/>
+          <w:sz w:val="19"/>
+          <w:szCs w:val="19"/>
+        </w:rPr>
+        <w:t xml:space="preserve"> </w:t>
+      </w:r>
+      <w:r>
+        <w:rPr>
+          <w:rFonts w:ascii="Verdana" w:hAnsi="Verdana" w:cs="ScalaLancetPro"/>
+          <w:bCs/>
+          <w:color w:val="000000"/>
+          <w:sz w:val="19"/>
+          <w:szCs w:val="19"/>
+        </w:rPr>
+        <w:t xml:space="preserve">has a smaller MAE but </w:t>
+      </w:r>
+      <w:r>
+        <w:rPr>
+          <w:rFonts w:ascii="Verdana" w:hAnsi="Verdana" w:cs="ScalaLancetPro"/>
+          <w:bCs/>
+          <w:color w:val="000000"/>
+          <w:sz w:val="19"/>
+          <w:szCs w:val="19"/>
+        </w:rPr>
+        <w:t>is</w:t>
+      </w:r>
+      <w:r>
+        <w:rPr>
+          <w:rFonts w:ascii="Verdana" w:hAnsi="Verdana" w:cs="ScalaLancetPro"/>
+          <w:bCs/>
+          <w:color w:val="000000"/>
+          <w:sz w:val="19"/>
+          <w:szCs w:val="19"/>
+        </w:rPr>
+        <w:t xml:space="preserve"> </w:t>
+      </w:r>
+      <w:r>
+        <w:rPr>
+          <w:rFonts w:ascii="Verdana" w:hAnsi="Verdana" w:cs="ScalaLancetPro"/>
+          <w:bCs/>
+          <w:color w:val="000000"/>
+          <w:sz w:val="19"/>
+          <w:szCs w:val="19"/>
+        </w:rPr>
+        <w:t xml:space="preserve">more </w:t>
+      </w:r>
+      <w:r>
+        <w:rPr>
+          <w:rFonts w:ascii="Verdana" w:hAnsi="Verdana" w:cs="ScalaLancetPro"/>
+          <w:bCs/>
+          <w:color w:val="000000"/>
+          <w:sz w:val="19"/>
+          <w:szCs w:val="19"/>
+        </w:rPr>
+        <w:t>biased</w:t>
+      </w:r>
+      <w:r>
+        <w:rPr>
+          <w:rFonts w:ascii="Verdana" w:hAnsi="Verdana" w:cs="ScalaLancetPro"/>
+          <w:bCs/>
+          <w:color w:val="000000"/>
+          <w:sz w:val="19"/>
+          <w:szCs w:val="19"/>
+        </w:rPr>
+        <w:t xml:space="preserve"> </w:t>
+      </w:r>
+      <w:r>
+        <w:rPr>
+          <w:rFonts w:ascii="Verdana" w:hAnsi="Verdana" w:cs="ScalaLancetPro"/>
+          <w:bCs/>
+          <w:color w:val="000000"/>
+          <w:sz w:val="19"/>
+          <w:szCs w:val="19"/>
+        </w:rPr>
+        <w:t xml:space="preserve">and has the lowest coverage probability than </w:t>
+      </w:r>
+      <w:r>
+        <w:rPr>
+          <w:rFonts w:ascii="Verdana" w:hAnsi="Verdana" w:cs="ScalaLancetPro"/>
+          <w:bCs/>
+          <w:color w:val="000000"/>
+          <w:sz w:val="19"/>
+          <w:szCs w:val="19"/>
+        </w:rPr>
+        <w:t>the other rate model</w:t>
+      </w:r>
+      <w:r>
+        <w:rPr>
+          <w:rFonts w:ascii="Verdana" w:hAnsi="Verdana" w:cs="ScalaLancetPro"/>
+          <w:bCs/>
+          <w:color w:val="000000"/>
+          <w:sz w:val="19"/>
+          <w:szCs w:val="19"/>
+        </w:rPr>
+        <w:t>s</w:t>
+      </w:r>
+      <w:r>
+        <w:rPr>
+          <w:rFonts w:ascii="Verdana" w:hAnsi="Verdana" w:cs="ScalaLancetPro"/>
+          <w:bCs/>
+          <w:color w:val="000000"/>
+          <w:sz w:val="19"/>
+          <w:szCs w:val="19"/>
+        </w:rPr>
+        <w:t xml:space="preserve">. </w:t>
+      </w:r>
+      <w:r>
+        <w:rPr>
+          <w:rFonts w:ascii="Verdana" w:hAnsi="Verdana" w:cs="ScalaLancetPro"/>
+          <w:bCs/>
+          <w:color w:val="000000"/>
+          <w:sz w:val="19"/>
+          <w:szCs w:val="19"/>
+        </w:rPr>
+        <w:t>The coverage probability is</w:t>
+      </w:r>
+      <w:r>
+        <w:rPr>
+          <w:rFonts w:ascii="Verdana" w:hAnsi="Verdana" w:cs="ScalaLancetPro"/>
+          <w:bCs/>
+          <w:color w:val="000000"/>
+          <w:sz w:val="19"/>
+          <w:szCs w:val="19"/>
+        </w:rPr>
+        <w:t xml:space="preserve"> best for the normal model</w:t>
+      </w:r>
+      <w:r>
+        <w:rPr>
+          <w:rFonts w:ascii="Verdana" w:hAnsi="Verdana" w:cs="ScalaLancetPro"/>
+          <w:bCs/>
+          <w:color w:val="000000"/>
+          <w:sz w:val="19"/>
+          <w:szCs w:val="19"/>
+        </w:rPr>
+        <w:t>.</w:t>
+      </w:r>
+      <w:r>
+        <w:rPr>
+          <w:rFonts w:ascii="Verdana" w:hAnsi="Verdana" w:cs="ScalaLancetPro"/>
+          <w:bCs/>
+          <w:color w:val="000000"/>
+          <w:sz w:val="19"/>
+          <w:szCs w:val="19"/>
+        </w:rPr>
+        <w:t xml:space="preserve"> With optimization, faster computation times can be achieved with the off-set lognormal.</w:t>
       </w:r>
     </w:p>
     <w:p>
@@ -1023,7 +1048,6 @@
           <w:szCs w:val="19"/>
         </w:rPr>
       </w:pPr>
-      <w:commentRangeStart w:id="7"/>
       <w:r>
         <w:rPr>
           <w:rFonts w:ascii="Verdana" w:hAnsi="Verdana" w:cs="Shaker 2 Lancet Regular"/>
@@ -1035,14 +1059,6 @@
         </w:rPr>
         <w:t xml:space="preserve">Interpretation </w:t>
       </w:r>
-      <w:commentRangeEnd w:id="7"/>
-      <w:r>
-        <w:rPr>
-          <w:rStyle w:val="CommentReference"/>
-          <w:rFonts w:asciiTheme="minorHAnsi" w:hAnsiTheme="minorHAnsi"/>
-        </w:rPr>
-        <w:commentReference w:id="7"/>
-      </w:r>
       <w:r>
         <w:rPr>
           <w:rFonts w:ascii="Verdana" w:hAnsi="Verdana" w:cs="ScalaLancetPro"/>
@@ -1071,57 +1087,209 @@
           <w:sz w:val="19"/>
           <w:szCs w:val="19"/>
         </w:rPr>
-        <w:t xml:space="preserve"> highlight </w:t>
-      </w:r>
-      <w:r>
-        <w:rPr>
-          <w:rFonts w:ascii="Verdana" w:hAnsi="Verdana" w:cs="ScalaLancetPro"/>
-          <w:bCs/>
-          <w:color w:val="000000"/>
-          <w:sz w:val="19"/>
-          <w:szCs w:val="19"/>
-        </w:rPr>
-        <w:t xml:space="preserve">many </w:t>
-      </w:r>
-      <w:r>
-        <w:rPr>
-          <w:rFonts w:ascii="Verdana" w:hAnsi="Verdana" w:cs="ScalaLancetPro"/>
-          <w:bCs/>
-          <w:color w:val="000000"/>
-          <w:sz w:val="19"/>
-          <w:szCs w:val="19"/>
-        </w:rPr>
-        <w:t xml:space="preserve">research areas where </w:t>
-      </w:r>
-      <w:r>
-        <w:rPr>
-          <w:rFonts w:ascii="Verdana" w:hAnsi="Verdana" w:cs="ScalaLancetPro"/>
-          <w:bCs/>
-          <w:color w:val="000000"/>
-          <w:sz w:val="19"/>
-          <w:szCs w:val="19"/>
-        </w:rPr>
-        <w:t xml:space="preserve">more </w:t>
-      </w:r>
-      <w:r>
-        <w:rPr>
-          <w:rFonts w:ascii="Verdana" w:hAnsi="Verdana" w:cs="ScalaLancetPro"/>
-          <w:bCs/>
-          <w:color w:val="000000"/>
-          <w:sz w:val="19"/>
-          <w:szCs w:val="19"/>
-        </w:rPr>
-        <w:t>data collection is needed.</w:t>
-      </w:r>
-      <w:r>
-        <w:rPr>
-          <w:rFonts w:ascii="Verdana" w:hAnsi="Verdana" w:cs="ScalaLancetPro"/>
-          <w:bCs/>
-          <w:color w:val="000000"/>
-          <w:sz w:val="19"/>
-          <w:szCs w:val="19"/>
-        </w:rPr>
-        <w:t xml:space="preserve">  Careful selection of rate model choice can lead to faster computation times.</w:t>
+        <w:t xml:space="preserve"> </w:t>
+      </w:r>
+      <w:r>
+        <w:rPr>
+          <w:rFonts w:ascii="Verdana" w:hAnsi="Verdana" w:cs="ScalaLancetPro"/>
+          <w:bCs/>
+          <w:color w:val="000000"/>
+          <w:sz w:val="19"/>
+          <w:szCs w:val="19"/>
+        </w:rPr>
+        <w:t xml:space="preserve">show that </w:t>
+      </w:r>
+      <w:proofErr w:type="spellStart"/>
+      <w:r>
+        <w:rPr>
+          <w:rFonts w:ascii="Verdana" w:hAnsi="Verdana" w:cs="ScalaLancetPro"/>
+          <w:bCs/>
+          <w:color w:val="000000"/>
+          <w:sz w:val="19"/>
+          <w:szCs w:val="19"/>
+        </w:rPr>
+        <w:t>DisMod</w:t>
+      </w:r>
+      <w:proofErr w:type="spellEnd"/>
+      <w:r>
+        <w:rPr>
+          <w:rFonts w:ascii="Verdana" w:hAnsi="Verdana" w:cs="ScalaLancetPro"/>
+          <w:bCs/>
+          <w:color w:val="000000"/>
+          <w:sz w:val="19"/>
+          <w:szCs w:val="19"/>
+        </w:rPr>
+        <w:t>-MR is robust to rate type choice</w:t>
+      </w:r>
+      <w:r>
+        <w:rPr>
+          <w:rFonts w:ascii="Verdana" w:hAnsi="Verdana" w:cs="ScalaLancetPro"/>
+          <w:bCs/>
+          <w:color w:val="000000"/>
+          <w:sz w:val="19"/>
+          <w:szCs w:val="19"/>
+        </w:rPr>
+        <w:t xml:space="preserve"> with the given quality of data</w:t>
+      </w:r>
+      <w:r>
+        <w:rPr>
+          <w:rFonts w:ascii="Verdana" w:hAnsi="Verdana" w:cs="ScalaLancetPro"/>
+          <w:bCs/>
+          <w:color w:val="000000"/>
+          <w:sz w:val="19"/>
+          <w:szCs w:val="19"/>
+        </w:rPr>
+        <w:t xml:space="preserve">. The binomial </w:t>
+      </w:r>
+      <w:r>
+        <w:rPr>
+          <w:rFonts w:ascii="Verdana" w:hAnsi="Verdana" w:cs="ScalaLancetPro"/>
+          <w:bCs/>
+          <w:color w:val="000000"/>
+          <w:sz w:val="19"/>
+          <w:szCs w:val="19"/>
+        </w:rPr>
+        <w:t>model</w:t>
+      </w:r>
+      <w:r>
+        <w:rPr>
+          <w:rFonts w:ascii="Verdana" w:hAnsi="Verdana" w:cs="ScalaLancetPro"/>
+          <w:bCs/>
+          <w:color w:val="000000"/>
+          <w:sz w:val="19"/>
+          <w:szCs w:val="19"/>
+        </w:rPr>
+        <w:t xml:space="preserve"> </w:t>
+      </w:r>
+      <w:r>
+        <w:rPr>
+          <w:rFonts w:ascii="Verdana" w:hAnsi="Verdana" w:cs="ScalaLancetPro"/>
+          <w:bCs/>
+          <w:color w:val="000000"/>
+          <w:sz w:val="19"/>
+          <w:szCs w:val="19"/>
+        </w:rPr>
+        <w:t xml:space="preserve">is the </w:t>
+      </w:r>
+      <w:r>
+        <w:rPr>
+          <w:rFonts w:ascii="Verdana" w:hAnsi="Verdana" w:cs="ScalaLancetPro"/>
+          <w:bCs/>
+          <w:color w:val="000000"/>
+          <w:sz w:val="19"/>
+          <w:szCs w:val="19"/>
+        </w:rPr>
+        <w:t xml:space="preserve">least </w:t>
+      </w:r>
+      <w:r>
+        <w:rPr>
+          <w:rFonts w:ascii="Verdana" w:hAnsi="Verdana" w:cs="ScalaLancetPro"/>
+          <w:bCs/>
+          <w:color w:val="000000"/>
+          <w:sz w:val="19"/>
+          <w:szCs w:val="19"/>
+        </w:rPr>
+        <w:t>promising</w:t>
+      </w:r>
+      <w:r>
+        <w:rPr>
+          <w:rFonts w:ascii="Verdana" w:hAnsi="Verdana" w:cs="ScalaLancetPro"/>
+          <w:bCs/>
+          <w:color w:val="000000"/>
+          <w:sz w:val="19"/>
+          <w:szCs w:val="19"/>
+        </w:rPr>
+        <w:t xml:space="preserve"> of the rate types tes</w:t>
+      </w:r>
+      <w:r>
+        <w:rPr>
+          <w:rFonts w:ascii="Verdana" w:hAnsi="Verdana" w:cs="ScalaLancetPro"/>
+          <w:bCs/>
+          <w:color w:val="000000"/>
+          <w:sz w:val="19"/>
+          <w:szCs w:val="19"/>
+        </w:rPr>
+        <w:t xml:space="preserve">ted while the negative binomial, </w:t>
+      </w:r>
+      <w:r>
+        <w:rPr>
+          <w:rFonts w:ascii="Verdana" w:hAnsi="Verdana" w:cs="ScalaLancetPro"/>
+          <w:bCs/>
+          <w:color w:val="000000"/>
+          <w:sz w:val="19"/>
+          <w:szCs w:val="19"/>
+        </w:rPr>
+        <w:t>lognormal</w:t>
+      </w:r>
+      <w:r>
+        <w:rPr>
+          <w:rFonts w:ascii="Verdana" w:hAnsi="Verdana" w:cs="ScalaLancetPro"/>
+          <w:bCs/>
+          <w:color w:val="000000"/>
+          <w:sz w:val="19"/>
+          <w:szCs w:val="19"/>
+        </w:rPr>
+        <w:t>, and offset lognormal</w:t>
+      </w:r>
+      <w:r>
+        <w:rPr>
+          <w:rFonts w:ascii="Verdana" w:hAnsi="Verdana" w:cs="ScalaLancetPro"/>
+          <w:bCs/>
+          <w:color w:val="000000"/>
+          <w:sz w:val="19"/>
+          <w:szCs w:val="19"/>
+        </w:rPr>
+        <w:t xml:space="preserve"> models are </w:t>
+      </w:r>
+      <w:r>
+        <w:rPr>
+          <w:rFonts w:ascii="Verdana" w:hAnsi="Verdana" w:cs="ScalaLancetPro"/>
+          <w:bCs/>
+          <w:color w:val="000000"/>
+          <w:sz w:val="19"/>
+          <w:szCs w:val="19"/>
+        </w:rPr>
+        <w:t>more favorable</w:t>
+      </w:r>
+      <w:r>
+        <w:rPr>
+          <w:rFonts w:ascii="Verdana" w:hAnsi="Verdana" w:cs="ScalaLancetPro"/>
+          <w:bCs/>
+          <w:color w:val="000000"/>
+          <w:sz w:val="19"/>
+          <w:szCs w:val="19"/>
+        </w:rPr>
+        <w:t xml:space="preserve"> choice</w:t>
+      </w:r>
+      <w:r>
+        <w:rPr>
+          <w:rFonts w:ascii="Verdana" w:hAnsi="Verdana" w:cs="ScalaLancetPro"/>
+          <w:bCs/>
+          <w:color w:val="000000"/>
+          <w:sz w:val="19"/>
+          <w:szCs w:val="19"/>
+        </w:rPr>
+        <w:t>s</w:t>
+      </w:r>
+      <w:r>
+        <w:rPr>
+          <w:rFonts w:ascii="Verdana" w:hAnsi="Verdana" w:cs="ScalaLancetPro"/>
+          <w:bCs/>
+          <w:color w:val="000000"/>
+          <w:sz w:val="19"/>
+          <w:szCs w:val="19"/>
+        </w:rPr>
+        <w:t>.</w:t>
+      </w:r>
+      <w:r>
+        <w:rPr>
+          <w:rFonts w:ascii="Verdana" w:hAnsi="Verdana" w:cs="ScalaLancetPro"/>
+          <w:bCs/>
+          <w:color w:val="000000"/>
+          <w:sz w:val="19"/>
+          <w:szCs w:val="19"/>
+        </w:rPr>
+        <w:t xml:space="preserve"> </w:t>
       </w:r>
     </w:p>
     <w:p>
@@ -1156,19 +1324,7 @@
           <w:sz w:val="19"/>
           <w:szCs w:val="19"/>
         </w:rPr>
-        <w:t xml:space="preserve">Funding </w:t>
-      </w:r>
-      <w:proofErr w:type="gramStart"/>
-      <w:r>
-        <w:rPr>
-          <w:rFonts w:ascii="Verdana" w:hAnsi="Verdana" w:cs="Shaker 2 Lancet Regular"/>
-          <w:b/>
-          <w:bCs/>
-          <w:color w:val="000000"/>
-          <w:sz w:val="19"/>
-          <w:szCs w:val="19"/>
-        </w:rPr>
-        <w:t>sources</w:t>
+        <w:t>Funding sources</w:t>
       </w:r>
       <w:r>
         <w:rPr>
@@ -1188,9 +1344,8 @@
           <w:sz w:val="19"/>
           <w:szCs w:val="19"/>
         </w:rPr>
-        <w:t>???</w:t>
-      </w:r>
-      <w:proofErr w:type="gramEnd"/>
+        <w:t>Bill and Melinda Gates Foundation</w:t>
+      </w:r>
     </w:p>
     <w:p>
       <w:pPr>
@@ -1215,19 +1370,7 @@
           <w:sz w:val="19"/>
           <w:szCs w:val="19"/>
         </w:rPr>
-        <w:t xml:space="preserve">Author </w:t>
-      </w:r>
-      <w:proofErr w:type="gramStart"/>
-      <w:r>
-        <w:rPr>
-          <w:rFonts w:ascii="Verdana" w:hAnsi="Verdana" w:cs="Shaker 2 Lancet Regular"/>
-          <w:b/>
-          <w:bCs/>
-          <w:color w:val="000000"/>
-          <w:sz w:val="19"/>
-          <w:szCs w:val="19"/>
-        </w:rPr>
-        <w:t>contributions</w:t>
+        <w:t>Author contributions</w:t>
       </w:r>
       <w:r>
         <w:rPr>
@@ -1247,9 +1390,70 @@
           <w:sz w:val="19"/>
           <w:szCs w:val="19"/>
         </w:rPr>
-        <w:t>???</w:t>
-      </w:r>
-      <w:proofErr w:type="gramEnd"/>
+        <w:t xml:space="preserve">ADF developed </w:t>
+      </w:r>
+      <w:proofErr w:type="spellStart"/>
+      <w:r>
+        <w:rPr>
+          <w:rFonts w:ascii="Verdana" w:hAnsi="Verdana" w:cs="ScalaLancetPro"/>
+          <w:bCs/>
+          <w:color w:val="000000"/>
+          <w:sz w:val="19"/>
+          <w:szCs w:val="19"/>
+        </w:rPr>
+        <w:t>DisMod</w:t>
+      </w:r>
+      <w:proofErr w:type="spellEnd"/>
+      <w:r>
+        <w:rPr>
+          <w:rFonts w:ascii="Verdana" w:hAnsi="Verdana" w:cs="ScalaLancetPro"/>
+          <w:bCs/>
+          <w:color w:val="000000"/>
+          <w:sz w:val="19"/>
+          <w:szCs w:val="19"/>
+        </w:rPr>
+        <w:t xml:space="preserve">-MR, </w:t>
+      </w:r>
+      <w:r>
+        <w:rPr>
+          <w:rFonts w:ascii="Verdana" w:hAnsi="Verdana" w:cs="ScalaLancetPro"/>
+          <w:bCs/>
+          <w:color w:val="000000"/>
+          <w:sz w:val="19"/>
+          <w:szCs w:val="19"/>
+        </w:rPr>
+        <w:t>BMB developed the offset lognormal model and contributed to the study design and analysis,</w:t>
+      </w:r>
+      <w:r>
+        <w:rPr>
+          <w:rFonts w:ascii="Verdana" w:hAnsi="Verdana" w:cs="ScalaLancetPro"/>
+          <w:bCs/>
+          <w:color w:val="000000"/>
+          <w:sz w:val="19"/>
+          <w:szCs w:val="19"/>
+        </w:rPr>
+        <w:t xml:space="preserve"> </w:t>
+      </w:r>
+      <w:r>
+        <w:rPr>
+          <w:rFonts w:ascii="Verdana" w:hAnsi="Verdana" w:cs="ScalaLancetPro"/>
+          <w:bCs/>
+          <w:color w:val="000000"/>
+          <w:sz w:val="19"/>
+          <w:szCs w:val="19"/>
+        </w:rPr>
+        <w:t xml:space="preserve">HMP </w:t>
+      </w:r>
+      <w:r>
+        <w:rPr>
+          <w:rFonts w:ascii="Verdana" w:hAnsi="Verdana" w:cs="ScalaLancetPro"/>
+          <w:bCs/>
+          <w:color w:val="000000"/>
+          <w:sz w:val="19"/>
+          <w:szCs w:val="19"/>
+        </w:rPr>
+        <w:t>designed and conducted the study and analyzed the results</w:t>
+      </w:r>
     </w:p>
     <w:p>
       <w:pPr>
@@ -1274,41 +1478,122 @@
           <w:sz w:val="19"/>
           <w:szCs w:val="19"/>
         </w:rPr>
-        <w:t xml:space="preserve">Disclosure of conflicts of </w:t>
+        <w:t>Disclosure of conflicts of interest</w:t>
+      </w:r>
+      <w:r>
+        <w:rPr>
+          <w:rFonts w:ascii="Verdana" w:hAnsi="Verdana" w:cs="ScalaLancetPro"/>
+          <w:bCs/>
+          <w:color w:val="000000"/>
+          <w:sz w:val="19"/>
+          <w:szCs w:val="19"/>
+        </w:rPr>
+        <w:t xml:space="preserve"> </w:t>
+      </w:r>
+      <w:r>
+        <w:rPr>
+          <w:rFonts w:ascii="Verdana" w:hAnsi="Verdana" w:cs="ScalaLancetPro"/>
+          <w:bCs/>
+          <w:color w:val="000000"/>
+          <w:sz w:val="19"/>
+          <w:szCs w:val="19"/>
+        </w:rPr>
+        <w:t xml:space="preserve">ADF </w:t>
+      </w:r>
+      <w:r>
+        <w:rPr>
+          <w:rFonts w:ascii="Verdana" w:hAnsi="Verdana" w:cs="ScalaLancetPro"/>
+          <w:bCs/>
+          <w:color w:val="000000"/>
+          <w:sz w:val="19"/>
+          <w:szCs w:val="19"/>
+        </w:rPr>
+        <w:t>developed</w:t>
+      </w:r>
+      <w:r>
+        <w:rPr>
+          <w:rFonts w:ascii="Verdana" w:hAnsi="Verdana" w:cs="ScalaLancetPro"/>
+          <w:bCs/>
+          <w:color w:val="000000"/>
+          <w:sz w:val="19"/>
+          <w:szCs w:val="19"/>
+        </w:rPr>
+        <w:t xml:space="preserve"> </w:t>
+      </w:r>
+      <w:proofErr w:type="spellStart"/>
+      <w:r>
+        <w:rPr>
+          <w:rFonts w:ascii="Verdana" w:hAnsi="Verdana" w:cs="ScalaLancetPro"/>
+          <w:bCs/>
+          <w:color w:val="000000"/>
+          <w:sz w:val="19"/>
+          <w:szCs w:val="19"/>
+        </w:rPr>
+        <w:t>DisMod</w:t>
+      </w:r>
+      <w:proofErr w:type="spellEnd"/>
+      <w:r>
+        <w:rPr>
+          <w:rFonts w:ascii="Verdana" w:hAnsi="Verdana" w:cs="ScalaLancetPro"/>
+          <w:bCs/>
+          <w:color w:val="000000"/>
+          <w:sz w:val="19"/>
+          <w:szCs w:val="19"/>
+        </w:rPr>
+        <w:t>-</w:t>
       </w:r>
       <w:proofErr w:type="gramStart"/>
       <w:r>
         <w:rPr>
-          <w:rFonts w:ascii="Verdana" w:hAnsi="Verdana" w:cs="Shaker 2 Lancet Regular"/>
-          <w:b/>
-          <w:bCs/>
-          <w:color w:val="000000"/>
-          <w:sz w:val="19"/>
-          <w:szCs w:val="19"/>
-        </w:rPr>
-        <w:t>interest</w:t>
-      </w:r>
-      <w:r>
-        <w:rPr>
-          <w:rFonts w:ascii="Verdana" w:hAnsi="Verdana" w:cs="ScalaLancetPro"/>
-          <w:bCs/>
-          <w:color w:val="000000"/>
-          <w:sz w:val="19"/>
-          <w:szCs w:val="19"/>
-        </w:rPr>
-        <w:t xml:space="preserve"> </w:t>
-      </w:r>
-      <w:r>
-        <w:rPr>
-          <w:rFonts w:ascii="Verdana" w:hAnsi="Verdana" w:cs="ScalaLancetPro"/>
-          <w:bCs/>
-          <w:color w:val="000000"/>
-          <w:sz w:val="19"/>
-          <w:szCs w:val="19"/>
-        </w:rPr>
-        <w:t>???</w:t>
+          <w:rFonts w:ascii="Verdana" w:hAnsi="Verdana" w:cs="ScalaLancetPro"/>
+          <w:bCs/>
+          <w:color w:val="000000"/>
+          <w:sz w:val="19"/>
+          <w:szCs w:val="19"/>
+        </w:rPr>
+        <w:t>MR,</w:t>
       </w:r>
       <w:proofErr w:type="gramEnd"/>
+      <w:r>
+        <w:rPr>
+          <w:rFonts w:ascii="Verdana" w:hAnsi="Verdana" w:cs="ScalaLancetPro"/>
+          <w:bCs/>
+          <w:color w:val="000000"/>
+          <w:sz w:val="19"/>
+          <w:szCs w:val="19"/>
+        </w:rPr>
+        <w:t xml:space="preserve"> B</w:t>
+      </w:r>
+      <w:r>
+        <w:rPr>
+          <w:rFonts w:ascii="Verdana" w:hAnsi="Verdana" w:cs="ScalaLancetPro"/>
+          <w:bCs/>
+          <w:color w:val="000000"/>
+          <w:sz w:val="19"/>
+          <w:szCs w:val="19"/>
+        </w:rPr>
+        <w:t>M</w:t>
+      </w:r>
+      <w:r>
+        <w:rPr>
+          <w:rFonts w:ascii="Verdana" w:hAnsi="Verdana" w:cs="ScalaLancetPro"/>
+          <w:bCs/>
+          <w:color w:val="000000"/>
+          <w:sz w:val="19"/>
+          <w:szCs w:val="19"/>
+        </w:rPr>
+        <w:t xml:space="preserve">B </w:t>
+      </w:r>
+      <w:r>
+        <w:rPr>
+          <w:rFonts w:ascii="Verdana" w:hAnsi="Verdana" w:cs="ScalaLancetPro"/>
+          <w:bCs/>
+          <w:color w:val="000000"/>
+          <w:sz w:val="19"/>
+          <w:szCs w:val="19"/>
+        </w:rPr>
+        <w:t>developed the offset lognormal model</w:t>
+      </w:r>
     </w:p>
     <w:p>
       <w:pPr>
@@ -1358,51 +1643,11 @@
     <w:p>
       <w:pPr>
         <w:rPr>
-          <w:rFonts w:ascii="Verdana" w:hAnsi="Verdana"/>
+          <w:b/>
         </w:rPr>
       </w:pPr>
-    </w:p>
-    <w:p>
-      <w:pPr>
-        <w:rPr>
-          <w:rFonts w:ascii="Verdana" w:hAnsi="Verdana"/>
-        </w:rPr>
-      </w:pPr>
-    </w:p>
-    <w:p>
-      <w:pPr>
-        <w:rPr>
-          <w:rFonts w:ascii="Verdana" w:hAnsi="Verdana"/>
-        </w:rPr>
-      </w:pPr>
-      <w:proofErr w:type="spellStart"/>
-      <w:r>
-        <w:rPr>
-          <w:rFonts w:ascii="Verdana" w:hAnsi="Verdana"/>
-        </w:rPr>
-        <w:t>ScalaLancetPro</w:t>
-      </w:r>
-      <w:proofErr w:type="spellEnd"/>
-    </w:p>
-    <w:p>
-      <w:pPr>
-        <w:rPr>
-          <w:b/>
-        </w:rPr>
-      </w:pPr>
-      <w:r>
-        <w:rPr>
-          <w:rFonts w:ascii="Verdana" w:hAnsi="Verdana"/>
-          <w:b/>
-        </w:rPr>
-        <w:t xml:space="preserve">Shaker </w:t>
-      </w:r>
-      <w:r>
-        <w:rPr>
-          <w:b/>
-        </w:rPr>
-        <w:t>2 Lancet Regular</w:t>
-      </w:r>
+      <w:bookmarkStart w:id="0" w:name="_GoBack"/>
+      <w:bookmarkEnd w:id="0"/>
     </w:p>
     <w:sectPr>
       <w:pgSz w:w="12240" w:h="15840"/>
@@ -1412,260 +1657,6 @@
     </w:sectPr>
   </w:body>
 </w:document>
-</file>
-
-<file path=word/comments.xml><?xml version="1.0" encoding="utf-8"?>
-<w:comments xmlns:wpc="http://schemas.microsoft.com/office/word/2010/wordprocessingCanvas" xmlns:mc="http://schemas.openxmlformats.org/markup-compatibility/2006" xmlns:o="urn:schemas-microsoft-com:office:office" xmlns:r="http://schemas.openxmlformats.org/officeDocument/2006/relationships" xmlns:m="http://schemas.openxmlformats.org/officeDocument/2006/math" xmlns:v="urn:schemas-microsoft-com:vml" xmlns:wp14="http://schemas.microsoft.com/office/word/2010/wordprocessingDrawing" xmlns:wp="http://schemas.openxmlformats.org/drawingml/2006/wordprocessingDrawing" xmlns:w10="urn:schemas-microsoft-com:office:word" xmlns:w="http://schemas.openxmlformats.org/wordprocessingml/2006/main" xmlns:w14="http://schemas.microsoft.com/office/word/2010/wordml" xmlns:wpg="http://schemas.microsoft.com/office/word/2010/wordprocessingGroup" xmlns:wpi="http://schemas.microsoft.com/office/word/2010/wordprocessingInk" xmlns:wne="http://schemas.microsoft.com/office/word/2006/wordml" xmlns:wps="http://schemas.microsoft.com/office/word/2010/wordprocessingShape" mc:Ignorable="w14 wp14">
-  <w:comment w:id="0" w:author="Hannah" w:date="2013-02-06T19:19:00Z" w:initials="HP">
-    <w:p>
-      <w:pPr>
-        <w:pStyle w:val="CommentText"/>
-      </w:pPr>
-      <w:r>
-        <w:rPr>
-          <w:rStyle w:val="CommentReference"/>
-        </w:rPr>
-        <w:annotationRef/>
-      </w:r>
-      <w:proofErr w:type="gramStart"/>
-      <w:r>
-        <w:t>change</w:t>
-      </w:r>
-      <w:proofErr w:type="gramEnd"/>
-    </w:p>
-  </w:comment>
-  <w:comment w:id="1" w:author="Hannah" w:date="2013-02-06T19:20:00Z" w:initials="HP">
-    <w:p>
-      <w:pPr>
-        <w:pStyle w:val="CommentText"/>
-      </w:pPr>
-      <w:r>
-        <w:rPr>
-          <w:rStyle w:val="CommentReference"/>
-        </w:rPr>
-        <w:annotationRef/>
-      </w:r>
-      <w:proofErr w:type="gramStart"/>
-      <w:r>
-        <w:t>sharpen</w:t>
-      </w:r>
-      <w:proofErr w:type="gramEnd"/>
-      <w:r>
-        <w:t>, need to say more with less</w:t>
-      </w:r>
-    </w:p>
-  </w:comment>
-  <w:comment w:id="2" w:author="Hannah" w:date="2013-02-06T19:21:00Z" w:initials="HP">
-    <w:p>
-      <w:pPr>
-        <w:pStyle w:val="CommentText"/>
-      </w:pPr>
-      <w:r>
-        <w:rPr>
-          <w:rStyle w:val="CommentReference"/>
-        </w:rPr>
-        <w:annotationRef/>
-      </w:r>
-      <w:proofErr w:type="gramStart"/>
-      <w:r>
-        <w:t>redundant</w:t>
-      </w:r>
-      <w:proofErr w:type="gramEnd"/>
-    </w:p>
-  </w:comment>
-  <w:comment w:id="3" w:author="Hannah" w:date="2013-02-06T19:22:00Z" w:initials="HP">
-    <w:p>
-      <w:pPr>
-        <w:pStyle w:val="CommentText"/>
-      </w:pPr>
-      <w:r>
-        <w:rPr>
-          <w:rStyle w:val="CommentReference"/>
-        </w:rPr>
-        <w:annotationRef/>
-      </w:r>
-      <w:proofErr w:type="gramStart"/>
-      <w:r>
-        <w:t>state</w:t>
-      </w:r>
-      <w:proofErr w:type="gramEnd"/>
-      <w:r>
-        <w:t xml:space="preserve"> what we did more actively</w:t>
-      </w:r>
-    </w:p>
-  </w:comment>
-  <w:comment w:id="4" w:author="Hannah" w:date="2013-02-06T19:21:00Z" w:initials="HP">
-    <w:p>
-      <w:pPr>
-        <w:pStyle w:val="CommentText"/>
-      </w:pPr>
-      <w:r>
-        <w:rPr>
-          <w:rStyle w:val="CommentReference"/>
-        </w:rPr>
-        <w:annotationRef/>
-      </w:r>
-      <w:proofErr w:type="gramStart"/>
-      <w:r>
-        <w:t>unpack</w:t>
-      </w:r>
-      <w:proofErr w:type="gramEnd"/>
-      <w:r>
-        <w:t>, this paragraph is critical</w:t>
-      </w:r>
-    </w:p>
-  </w:comment>
-  <w:comment w:id="5" w:author="Hannah" w:date="2013-02-06T19:28:00Z" w:initials="HP">
-    <w:p>
-      <w:pPr>
-        <w:pStyle w:val="CommentText"/>
-      </w:pPr>
-      <w:proofErr w:type="spellStart"/>
-      <w:proofErr w:type="gramStart"/>
-      <w:r>
-        <w:rPr>
-          <w:rStyle w:val="CommentReference"/>
-        </w:rPr>
-        <w:t>binom</w:t>
-      </w:r>
-      <w:proofErr w:type="spellEnd"/>
-      <w:proofErr w:type="gramEnd"/>
-      <w:r>
-        <w:rPr>
-          <w:rStyle w:val="CommentReference"/>
-        </w:rPr>
-        <w:t xml:space="preserve"> has half pc, get wrong small values; norm </w:t>
-      </w:r>
-      <w:proofErr w:type="spellStart"/>
-      <w:r>
-        <w:rPr>
-          <w:rStyle w:val="CommentReference"/>
-        </w:rPr>
-        <w:t>mae</w:t>
-      </w:r>
-      <w:proofErr w:type="spellEnd"/>
-      <w:r>
-        <w:rPr>
-          <w:rStyle w:val="CommentReference"/>
-        </w:rPr>
-        <w:t xml:space="preserve">/pc; everything is unbiased; expect </w:t>
-      </w:r>
-      <w:proofErr w:type="spellStart"/>
-      <w:r>
-        <w:rPr>
-          <w:rStyle w:val="CommentReference"/>
-        </w:rPr>
-        <w:t>binom</w:t>
-      </w:r>
-      <w:proofErr w:type="spellEnd"/>
-      <w:r>
-        <w:rPr>
-          <w:rStyle w:val="CommentReference"/>
-        </w:rPr>
-        <w:t xml:space="preserve"> biased for some things rest aren’t; normal Is biased for some things ; </w:t>
-      </w:r>
-      <w:proofErr w:type="spellStart"/>
-      <w:r>
-        <w:rPr>
-          <w:rStyle w:val="CommentReference"/>
-        </w:rPr>
-        <w:t>mae</w:t>
-      </w:r>
-      <w:proofErr w:type="spellEnd"/>
-      <w:r>
-        <w:rPr>
-          <w:rStyle w:val="CommentReference"/>
-        </w:rPr>
-        <w:t xml:space="preserve"> basically the same, little lower for binomial; pc way low for binomial</w:t>
-      </w:r>
-      <w:bookmarkStart w:id="6" w:name="_GoBack"/>
-      <w:bookmarkEnd w:id="6"/>
-    </w:p>
-  </w:comment>
-  <w:comment w:id="7" w:author="Hannah" w:date="2013-02-06T19:27:00Z" w:initials="HP">
-    <w:p>
-      <w:pPr>
-        <w:pStyle w:val="CommentText"/>
-      </w:pPr>
-      <w:r>
-        <w:rPr>
-          <w:rStyle w:val="CommentReference"/>
-        </w:rPr>
-        <w:annotationRef/>
-      </w:r>
-      <w:proofErr w:type="gramStart"/>
-      <w:r>
-        <w:t>robust</w:t>
-      </w:r>
-      <w:proofErr w:type="gramEnd"/>
-      <w:r>
-        <w:t xml:space="preserve"> to rate type choice; probably shouldn’t use </w:t>
-      </w:r>
-      <w:proofErr w:type="spellStart"/>
-      <w:r>
-        <w:t>binom</w:t>
-      </w:r>
-      <w:proofErr w:type="spellEnd"/>
-      <w:r>
-        <w:t xml:space="preserve"> (call out some </w:t>
-      </w:r>
-      <w:proofErr w:type="spellStart"/>
-      <w:r>
-        <w:t>binom</w:t>
-      </w:r>
-      <w:proofErr w:type="spellEnd"/>
-      <w:r>
-        <w:t xml:space="preserve">/norm as examples); </w:t>
-      </w:r>
-      <w:proofErr w:type="spellStart"/>
-      <w:r>
-        <w:t>lognorm</w:t>
-      </w:r>
-      <w:proofErr w:type="spellEnd"/>
-      <w:r>
-        <w:t xml:space="preserve"> and </w:t>
-      </w:r>
-      <w:proofErr w:type="spellStart"/>
-      <w:r>
-        <w:t>negbinom</w:t>
-      </w:r>
-      <w:proofErr w:type="spellEnd"/>
-      <w:r>
-        <w:t xml:space="preserve"> best choice</w:t>
-      </w:r>
-    </w:p>
-    <w:p>
-      <w:pPr>
-        <w:pStyle w:val="CommentText"/>
-      </w:pPr>
-    </w:p>
-    <w:p>
-      <w:pPr>
-        <w:pStyle w:val="CommentText"/>
-      </w:pPr>
-      <w:proofErr w:type="spellStart"/>
-      <w:proofErr w:type="gramStart"/>
-      <w:r>
-        <w:t>whats</w:t>
-      </w:r>
-      <w:proofErr w:type="spellEnd"/>
-      <w:proofErr w:type="gramEnd"/>
-      <w:r>
-        <w:t xml:space="preserve"> the perfect metric? </w:t>
-      </w:r>
-      <w:proofErr w:type="spellStart"/>
-      <w:proofErr w:type="gramStart"/>
-      <w:r>
-        <w:t>mae</w:t>
-      </w:r>
-      <w:proofErr w:type="spellEnd"/>
-      <w:proofErr w:type="gramEnd"/>
-      <w:r>
-        <w:t xml:space="preserve"> doesn’t account for scale, mare how well it predicts small things</w:t>
-      </w:r>
-    </w:p>
-  </w:comment>
-</w:comments>
 </file>
 
 <file path=word/styles.xml><?xml version="1.0" encoding="utf-8"?>
@@ -2671,4 +2662,16 @@
   <a:objectDefaults/>
   <a:extraClrSchemeLst/>
 </a:theme>
+</file>
+
+<file path=customXml/item1.xml><?xml version="1.0" encoding="utf-8"?>
+<b:Sources xmlns:b="http://schemas.openxmlformats.org/officeDocument/2006/bibliography" xmlns="http://schemas.openxmlformats.org/officeDocument/2006/bibliography" SelectedStyle="\APA.XSL" StyleName="APA"/>
+</file>
+
+<file path=customXml/itemProps1.xml><?xml version="1.0" encoding="utf-8"?>
+<ds:datastoreItem xmlns:ds="http://schemas.openxmlformats.org/officeDocument/2006/customXml" ds:itemID="{4B429EEF-D22C-42CC-9E9C-129BF16DDB32}">
+  <ds:schemaRefs>
+    <ds:schemaRef ds:uri="http://schemas.openxmlformats.org/officeDocument/2006/bibliography"/>
+  </ds:schemaRefs>
+</ds:datastoreItem>
 </file>
</xml_diff>

<commit_message>
doc: more edits and clarity
</commit_message>
<xml_diff>
--- a/GHME2013/Abstract_draft.docx
+++ b/GHME2013/Abstract_draft.docx
@@ -13,7 +13,6 @@
           <w:szCs w:val="36"/>
         </w:rPr>
       </w:pPr>
-      <w:proofErr w:type="spellStart"/>
       <w:r>
         <w:rPr>
           <w:rFonts w:asciiTheme="minorHAnsi" w:hAnsiTheme="minorHAnsi" w:cstheme="minorHAnsi"/>
@@ -23,9 +22,9 @@
           <w:sz w:val="36"/>
           <w:szCs w:val="36"/>
         </w:rPr>
-        <w:t>DisMod</w:t>
-      </w:r>
-      <w:proofErr w:type="spellEnd"/>
+        <w:t xml:space="preserve">Meta-regression with </w:t>
+      </w:r>
+      <w:proofErr w:type="spellStart"/>
       <w:r>
         <w:rPr>
           <w:rFonts w:asciiTheme="minorHAnsi" w:hAnsiTheme="minorHAnsi" w:cstheme="minorHAnsi"/>
@@ -35,7 +34,63 @@
           <w:sz w:val="36"/>
           <w:szCs w:val="36"/>
         </w:rPr>
-        <w:t>-MR, is it a robust model?</w:t>
+        <w:t>DisMod</w:t>
+      </w:r>
+      <w:proofErr w:type="spellEnd"/>
+      <w:r>
+        <w:rPr>
+          <w:rFonts w:asciiTheme="minorHAnsi" w:hAnsiTheme="minorHAnsi" w:cstheme="minorHAnsi"/>
+          <w:b/>
+          <w:bCs/>
+          <w:color w:val="000000"/>
+          <w:sz w:val="36"/>
+          <w:szCs w:val="36"/>
+        </w:rPr>
+        <w:t>-MR</w:t>
+      </w:r>
+      <w:r>
+        <w:rPr>
+          <w:rFonts w:asciiTheme="minorHAnsi" w:hAnsiTheme="minorHAnsi" w:cstheme="minorHAnsi"/>
+          <w:b/>
+          <w:bCs/>
+          <w:color w:val="000000"/>
+          <w:sz w:val="36"/>
+          <w:szCs w:val="36"/>
+        </w:rPr>
+        <w:t>: how</w:t>
+      </w:r>
+      <w:r>
+        <w:rPr>
+          <w:rFonts w:asciiTheme="minorHAnsi" w:hAnsiTheme="minorHAnsi" w:cstheme="minorHAnsi"/>
+          <w:b/>
+          <w:bCs/>
+          <w:color w:val="000000"/>
+          <w:sz w:val="36"/>
+          <w:szCs w:val="36"/>
+        </w:rPr>
+        <w:t xml:space="preserve"> robust </w:t>
+      </w:r>
+      <w:r>
+        <w:rPr>
+          <w:rFonts w:asciiTheme="minorHAnsi" w:hAnsiTheme="minorHAnsi" w:cstheme="minorHAnsi"/>
+          <w:b/>
+          <w:bCs/>
+          <w:color w:val="000000"/>
+          <w:sz w:val="36"/>
+          <w:szCs w:val="36"/>
+        </w:rPr>
+        <w:t xml:space="preserve">is the </w:t>
+      </w:r>
+      <w:r>
+        <w:rPr>
+          <w:rFonts w:asciiTheme="minorHAnsi" w:hAnsiTheme="minorHAnsi" w:cstheme="minorHAnsi"/>
+          <w:b/>
+          <w:bCs/>
+          <w:color w:val="000000"/>
+          <w:sz w:val="36"/>
+          <w:szCs w:val="36"/>
+        </w:rPr>
+        <w:t>model?</w:t>
       </w:r>
     </w:p>
     <w:p>
@@ -47,8 +102,8 @@
           <w:i/>
           <w:iCs/>
           <w:color w:val="000000"/>
-          <w:sz w:val="19"/>
-          <w:szCs w:val="19"/>
+          <w:sz w:val="22"/>
+          <w:szCs w:val="22"/>
         </w:rPr>
       </w:pPr>
     </w:p>
@@ -60,8 +115,8 @@
           <w:rFonts w:asciiTheme="minorHAnsi" w:hAnsiTheme="minorHAnsi" w:cstheme="minorHAnsi"/>
           <w:i/>
           <w:color w:val="000000"/>
-          <w:sz w:val="19"/>
-          <w:szCs w:val="19"/>
+          <w:sz w:val="22"/>
+          <w:szCs w:val="22"/>
         </w:rPr>
       </w:pPr>
       <w:r>
@@ -70,8 +125,8 @@
           <w:i/>
           <w:iCs/>
           <w:color w:val="000000"/>
-          <w:sz w:val="19"/>
-          <w:szCs w:val="19"/>
+          <w:sz w:val="22"/>
+          <w:szCs w:val="22"/>
         </w:rPr>
         <w:t>Hannah M Peterson</w:t>
       </w:r>
@@ -80,8 +135,8 @@
           <w:rFonts w:asciiTheme="minorHAnsi" w:hAnsiTheme="minorHAnsi" w:cstheme="minorHAnsi"/>
           <w:i/>
           <w:color w:val="000000"/>
-          <w:sz w:val="19"/>
-          <w:szCs w:val="19"/>
+          <w:sz w:val="22"/>
+          <w:szCs w:val="22"/>
         </w:rPr>
         <w:t xml:space="preserve">, Brad </w:t>
       </w:r>
@@ -90,8 +145,8 @@
           <w:rFonts w:asciiTheme="minorHAnsi" w:hAnsiTheme="minorHAnsi" w:cstheme="minorHAnsi"/>
           <w:i/>
           <w:color w:val="000000"/>
-          <w:sz w:val="19"/>
-          <w:szCs w:val="19"/>
+          <w:sz w:val="22"/>
+          <w:szCs w:val="22"/>
         </w:rPr>
         <w:t xml:space="preserve">M </w:t>
       </w:r>
@@ -100,8 +155,8 @@
           <w:rFonts w:asciiTheme="minorHAnsi" w:hAnsiTheme="minorHAnsi" w:cstheme="minorHAnsi"/>
           <w:i/>
           <w:color w:val="000000"/>
-          <w:sz w:val="19"/>
-          <w:szCs w:val="19"/>
+          <w:sz w:val="22"/>
+          <w:szCs w:val="22"/>
         </w:rPr>
         <w:t xml:space="preserve">Bell, </w:t>
       </w:r>
@@ -111,8 +166,8 @@
           <w:i/>
           <w:iCs/>
           <w:color w:val="000000"/>
-          <w:sz w:val="19"/>
-          <w:szCs w:val="19"/>
+          <w:sz w:val="22"/>
+          <w:szCs w:val="22"/>
         </w:rPr>
         <w:t xml:space="preserve">Abraham D Flaxman </w:t>
       </w:r>
@@ -126,8 +181,8 @@
           <w:b/>
           <w:bCs/>
           <w:color w:val="000000"/>
-          <w:sz w:val="19"/>
-          <w:szCs w:val="19"/>
+          <w:sz w:val="22"/>
+          <w:szCs w:val="22"/>
         </w:rPr>
       </w:pPr>
     </w:p>
@@ -196,7 +251,19 @@
           <w:sz w:val="22"/>
           <w:szCs w:val="22"/>
         </w:rPr>
-        <w:t xml:space="preserve">he Global Burden of Disease, Injuries, and Risk Factors Study 2010 (GBD 2010 Study) required age-specific prevalence estimates for over 300 </w:t>
+        <w:t>he Global Burden of Disease, Injuries, and Risk Factors Study 2010 (GBD 2010 Study) required age-specific p</w:t>
+      </w:r>
+      <w:bookmarkStart w:id="0" w:name="_GoBack"/>
+      <w:bookmarkEnd w:id="0"/>
+      <w:r>
+        <w:rPr>
+          <w:rFonts w:asciiTheme="minorHAnsi" w:hAnsiTheme="minorHAnsi" w:cstheme="minorHAnsi"/>
+          <w:bCs/>
+          <w:color w:val="000000"/>
+          <w:sz w:val="22"/>
+          <w:szCs w:val="22"/>
+        </w:rPr>
+        <w:t xml:space="preserve">revalence estimates for over 300 </w:t>
       </w:r>
       <w:r>
         <w:rPr>
@@ -238,7 +305,67 @@
           <w:sz w:val="22"/>
           <w:szCs w:val="22"/>
         </w:rPr>
-        <w:t>-MR was used to combine all available data and create estimates. We investigate the robustness of this approach by comparing the negative binomial rate model to alternative rate models for out-of-sample predictive validity.</w:t>
+        <w:t xml:space="preserve">-MR was </w:t>
+      </w:r>
+      <w:r>
+        <w:rPr>
+          <w:rFonts w:asciiTheme="minorHAnsi" w:hAnsiTheme="minorHAnsi" w:cstheme="minorHAnsi"/>
+          <w:bCs/>
+          <w:color w:val="000000"/>
+          <w:sz w:val="22"/>
+          <w:szCs w:val="22"/>
+        </w:rPr>
+        <w:t xml:space="preserve">often </w:t>
+      </w:r>
+      <w:r>
+        <w:rPr>
+          <w:rFonts w:asciiTheme="minorHAnsi" w:hAnsiTheme="minorHAnsi" w:cstheme="minorHAnsi"/>
+          <w:bCs/>
+          <w:color w:val="000000"/>
+          <w:sz w:val="22"/>
+          <w:szCs w:val="22"/>
+        </w:rPr>
+        <w:t>used to combine all available data and create estimates. We investigate</w:t>
+      </w:r>
+      <w:r>
+        <w:rPr>
+          <w:rFonts w:asciiTheme="minorHAnsi" w:hAnsiTheme="minorHAnsi" w:cstheme="minorHAnsi"/>
+          <w:bCs/>
+          <w:color w:val="000000"/>
+          <w:sz w:val="22"/>
+          <w:szCs w:val="22"/>
+        </w:rPr>
+        <w:t>d</w:t>
+      </w:r>
+      <w:r>
+        <w:rPr>
+          <w:rFonts w:asciiTheme="minorHAnsi" w:hAnsiTheme="minorHAnsi" w:cstheme="minorHAnsi"/>
+          <w:bCs/>
+          <w:color w:val="000000"/>
+          <w:sz w:val="22"/>
+          <w:szCs w:val="22"/>
+        </w:rPr>
+        <w:t xml:space="preserve"> the robustness of this approach by comparing the negative binomial rate model to alternative rate models </w:t>
+      </w:r>
+      <w:r>
+        <w:rPr>
+          <w:rFonts w:asciiTheme="minorHAnsi" w:hAnsiTheme="minorHAnsi" w:cstheme="minorHAnsi"/>
+          <w:bCs/>
+          <w:color w:val="000000"/>
+          <w:sz w:val="22"/>
+          <w:szCs w:val="22"/>
+        </w:rPr>
+        <w:t>using</w:t>
+      </w:r>
+      <w:r>
+        <w:rPr>
+          <w:rFonts w:asciiTheme="minorHAnsi" w:hAnsiTheme="minorHAnsi" w:cstheme="minorHAnsi"/>
+          <w:bCs/>
+          <w:color w:val="000000"/>
+          <w:sz w:val="22"/>
+          <w:szCs w:val="22"/>
+        </w:rPr>
+        <w:t xml:space="preserve"> out-of-sample predictive validity.</w:t>
       </w:r>
     </w:p>
     <w:p>
@@ -310,17 +437,7 @@
           <w:sz w:val="22"/>
           <w:szCs w:val="22"/>
         </w:rPr>
-        <w:t xml:space="preserve">-MR from the GBD 2010 Study with more than 4 prevalence data points in Western Europe </w:t>
-      </w:r>
-      <w:r>
-        <w:rPr>
-          <w:rFonts w:asciiTheme="minorHAnsi" w:hAnsiTheme="minorHAnsi" w:cstheme="minorHAnsi"/>
-          <w:bCs/>
-          <w:color w:val="000000"/>
-          <w:sz w:val="22"/>
-          <w:szCs w:val="22"/>
-        </w:rPr>
-        <w:t>with holdout</w:t>
+        <w:t>-MR from the GBD 2010 Study with more than 4 prevalence data points in Western Europe.</w:t>
       </w:r>
       <w:r>
         <w:rPr>
@@ -340,7 +457,127 @@
           <w:sz w:val="22"/>
           <w:szCs w:val="22"/>
         </w:rPr>
-        <w:t>cross-validation</w:t>
+        <w:t>For each disease/injury model</w:t>
+      </w:r>
+      <w:r>
+        <w:rPr>
+          <w:rFonts w:asciiTheme="minorHAnsi" w:hAnsiTheme="minorHAnsi" w:cstheme="minorHAnsi"/>
+          <w:bCs/>
+          <w:color w:val="000000"/>
+          <w:sz w:val="22"/>
+          <w:szCs w:val="22"/>
+        </w:rPr>
+        <w:t>,</w:t>
+      </w:r>
+      <w:r>
+        <w:rPr>
+          <w:rFonts w:asciiTheme="minorHAnsi" w:hAnsiTheme="minorHAnsi" w:cstheme="minorHAnsi"/>
+          <w:bCs/>
+          <w:color w:val="000000"/>
+          <w:sz w:val="22"/>
+          <w:szCs w:val="22"/>
+        </w:rPr>
+        <w:t xml:space="preserve"> </w:t>
+      </w:r>
+      <w:r>
+        <w:rPr>
+          <w:rFonts w:asciiTheme="minorHAnsi" w:hAnsiTheme="minorHAnsi" w:cstheme="minorHAnsi"/>
+          <w:bCs/>
+          <w:color w:val="000000"/>
+          <w:sz w:val="22"/>
+          <w:szCs w:val="22"/>
+        </w:rPr>
+        <w:t xml:space="preserve">we generated </w:t>
+      </w:r>
+      <w:r>
+        <w:rPr>
+          <w:rFonts w:asciiTheme="minorHAnsi" w:hAnsiTheme="minorHAnsi" w:cstheme="minorHAnsi"/>
+          <w:bCs/>
+          <w:color w:val="000000"/>
+          <w:sz w:val="22"/>
+          <w:szCs w:val="22"/>
+        </w:rPr>
+        <w:t xml:space="preserve">1000 </w:t>
+      </w:r>
+      <w:r>
+        <w:rPr>
+          <w:rFonts w:asciiTheme="minorHAnsi" w:hAnsiTheme="minorHAnsi" w:cstheme="minorHAnsi"/>
+          <w:bCs/>
+          <w:color w:val="000000"/>
+          <w:sz w:val="22"/>
+          <w:szCs w:val="22"/>
+        </w:rPr>
+        <w:t xml:space="preserve">replicates with the </w:t>
+      </w:r>
+      <w:r>
+        <w:rPr>
+          <w:rFonts w:asciiTheme="minorHAnsi" w:hAnsiTheme="minorHAnsi" w:cstheme="minorHAnsi"/>
+          <w:bCs/>
+          <w:color w:val="000000"/>
+          <w:sz w:val="22"/>
+          <w:szCs w:val="22"/>
+        </w:rPr>
+        <w:t xml:space="preserve">Western European </w:t>
+      </w:r>
+      <w:r>
+        <w:rPr>
+          <w:rFonts w:asciiTheme="minorHAnsi" w:hAnsiTheme="minorHAnsi" w:cstheme="minorHAnsi"/>
+          <w:bCs/>
+          <w:color w:val="000000"/>
+          <w:sz w:val="22"/>
+          <w:szCs w:val="22"/>
+        </w:rPr>
+        <w:t>prevalence data partitioned into a random 75/25% train/test split.</w:t>
+      </w:r>
+      <w:r>
+        <w:rPr>
+          <w:rFonts w:asciiTheme="minorHAnsi" w:hAnsiTheme="minorHAnsi" w:cstheme="minorHAnsi"/>
+          <w:bCs/>
+          <w:color w:val="000000"/>
+          <w:sz w:val="22"/>
+          <w:szCs w:val="22"/>
+        </w:rPr>
+        <w:t xml:space="preserve"> </w:t>
+      </w:r>
+      <w:r>
+        <w:rPr>
+          <w:rFonts w:asciiTheme="minorHAnsi" w:hAnsiTheme="minorHAnsi" w:cstheme="minorHAnsi"/>
+          <w:bCs/>
+          <w:color w:val="000000"/>
+          <w:sz w:val="22"/>
+          <w:szCs w:val="22"/>
+        </w:rPr>
+        <w:t xml:space="preserve">We fit an age-specific rate model to the training data and used the results </w:t>
+      </w:r>
+      <w:r>
+        <w:rPr>
+          <w:rFonts w:asciiTheme="minorHAnsi" w:hAnsiTheme="minorHAnsi" w:cstheme="minorHAnsi"/>
+          <w:bCs/>
+          <w:color w:val="000000"/>
+          <w:sz w:val="22"/>
+          <w:szCs w:val="22"/>
+        </w:rPr>
+        <w:t xml:space="preserve">to predict values for the </w:t>
+      </w:r>
+      <w:r>
+        <w:rPr>
+          <w:rFonts w:asciiTheme="minorHAnsi" w:hAnsiTheme="minorHAnsi" w:cstheme="minorHAnsi"/>
+          <w:bCs/>
+          <w:color w:val="000000"/>
+          <w:sz w:val="22"/>
+          <w:szCs w:val="22"/>
+        </w:rPr>
+        <w:t>test</w:t>
+      </w:r>
+      <w:r>
+        <w:rPr>
+          <w:rFonts w:asciiTheme="minorHAnsi" w:hAnsiTheme="minorHAnsi" w:cstheme="minorHAnsi"/>
+          <w:bCs/>
+          <w:color w:val="000000"/>
+          <w:sz w:val="22"/>
+          <w:szCs w:val="22"/>
+        </w:rPr>
+        <w:t xml:space="preserve"> data</w:t>
       </w:r>
       <w:r>
         <w:rPr>
@@ -370,17 +607,7 @@
           <w:sz w:val="22"/>
           <w:szCs w:val="22"/>
         </w:rPr>
-        <w:t>For each disease/injury model</w:t>
-      </w:r>
-      <w:r>
-        <w:rPr>
-          <w:rFonts w:asciiTheme="minorHAnsi" w:hAnsiTheme="minorHAnsi" w:cstheme="minorHAnsi"/>
-          <w:bCs/>
-          <w:color w:val="000000"/>
-          <w:sz w:val="22"/>
-          <w:szCs w:val="22"/>
-        </w:rPr>
-        <w:t>,</w:t>
+        <w:t>We compared the</w:t>
       </w:r>
       <w:r>
         <w:rPr>
@@ -400,27 +627,107 @@
           <w:sz w:val="22"/>
           <w:szCs w:val="22"/>
         </w:rPr>
-        <w:t xml:space="preserve">we generated </w:t>
-      </w:r>
-      <w:r>
-        <w:rPr>
-          <w:rFonts w:asciiTheme="minorHAnsi" w:hAnsiTheme="minorHAnsi" w:cstheme="minorHAnsi"/>
-          <w:bCs/>
-          <w:color w:val="000000"/>
-          <w:sz w:val="22"/>
-          <w:szCs w:val="22"/>
-        </w:rPr>
-        <w:t xml:space="preserve">1000 </w:t>
-      </w:r>
-      <w:r>
-        <w:rPr>
-          <w:rFonts w:asciiTheme="minorHAnsi" w:hAnsiTheme="minorHAnsi" w:cstheme="minorHAnsi"/>
-          <w:bCs/>
-          <w:color w:val="000000"/>
-          <w:sz w:val="22"/>
-          <w:szCs w:val="22"/>
-        </w:rPr>
-        <w:t>replicates with the prevalence data partitioned into a random 75/25% train/test split.</w:t>
+        <w:t xml:space="preserve">bias, </w:t>
+      </w:r>
+      <w:r>
+        <w:rPr>
+          <w:rFonts w:asciiTheme="minorHAnsi" w:hAnsiTheme="minorHAnsi" w:cstheme="minorHAnsi"/>
+          <w:bCs/>
+          <w:color w:val="000000"/>
+          <w:sz w:val="22"/>
+          <w:szCs w:val="22"/>
+        </w:rPr>
+        <w:t>median absolute error</w:t>
+      </w:r>
+      <w:r>
+        <w:rPr>
+          <w:rFonts w:asciiTheme="minorHAnsi" w:hAnsiTheme="minorHAnsi" w:cstheme="minorHAnsi"/>
+          <w:bCs/>
+          <w:color w:val="000000"/>
+          <w:sz w:val="22"/>
+          <w:szCs w:val="22"/>
+        </w:rPr>
+        <w:t xml:space="preserve"> (MAE)</w:t>
+      </w:r>
+      <w:r>
+        <w:rPr>
+          <w:rFonts w:asciiTheme="minorHAnsi" w:hAnsiTheme="minorHAnsi" w:cstheme="minorHAnsi"/>
+          <w:bCs/>
+          <w:color w:val="000000"/>
+          <w:sz w:val="22"/>
+          <w:szCs w:val="22"/>
+        </w:rPr>
+        <w:t xml:space="preserve">, </w:t>
+      </w:r>
+      <w:r>
+        <w:rPr>
+          <w:rFonts w:asciiTheme="minorHAnsi" w:hAnsiTheme="minorHAnsi" w:cstheme="minorHAnsi"/>
+          <w:bCs/>
+          <w:color w:val="000000"/>
+          <w:sz w:val="22"/>
+          <w:szCs w:val="22"/>
+        </w:rPr>
+        <w:t xml:space="preserve">and </w:t>
+      </w:r>
+      <w:r>
+        <w:rPr>
+          <w:rFonts w:asciiTheme="minorHAnsi" w:hAnsiTheme="minorHAnsi" w:cstheme="minorHAnsi"/>
+          <w:bCs/>
+          <w:color w:val="000000"/>
+          <w:sz w:val="22"/>
+          <w:szCs w:val="22"/>
+        </w:rPr>
+        <w:t xml:space="preserve">percent </w:t>
+      </w:r>
+      <w:r>
+        <w:rPr>
+          <w:rFonts w:asciiTheme="minorHAnsi" w:hAnsiTheme="minorHAnsi" w:cstheme="minorHAnsi"/>
+          <w:bCs/>
+          <w:color w:val="000000"/>
+          <w:sz w:val="22"/>
+          <w:szCs w:val="22"/>
+        </w:rPr>
+        <w:t xml:space="preserve">coverage </w:t>
+      </w:r>
+      <w:r>
+        <w:rPr>
+          <w:rFonts w:asciiTheme="minorHAnsi" w:hAnsiTheme="minorHAnsi" w:cstheme="minorHAnsi"/>
+          <w:bCs/>
+          <w:color w:val="000000"/>
+          <w:sz w:val="22"/>
+          <w:szCs w:val="22"/>
+        </w:rPr>
+        <w:t xml:space="preserve">for </w:t>
+      </w:r>
+      <w:r>
+        <w:rPr>
+          <w:rFonts w:asciiTheme="minorHAnsi" w:hAnsiTheme="minorHAnsi" w:cstheme="minorHAnsi"/>
+          <w:bCs/>
+          <w:color w:val="000000"/>
+          <w:sz w:val="22"/>
+          <w:szCs w:val="22"/>
+        </w:rPr>
+        <w:t xml:space="preserve">each replicate to determine if </w:t>
+      </w:r>
+      <w:r>
+        <w:rPr>
+          <w:rFonts w:asciiTheme="minorHAnsi" w:hAnsiTheme="minorHAnsi" w:cstheme="minorHAnsi"/>
+          <w:bCs/>
+          <w:color w:val="000000"/>
+          <w:sz w:val="22"/>
+          <w:szCs w:val="22"/>
+        </w:rPr>
+        <w:t xml:space="preserve">the negative binomial, binomial, normal, </w:t>
+      </w:r>
+      <w:r>
+        <w:rPr>
+          <w:rFonts w:asciiTheme="minorHAnsi" w:hAnsiTheme="minorHAnsi" w:cstheme="minorHAnsi"/>
+          <w:bCs/>
+          <w:color w:val="000000"/>
+          <w:sz w:val="22"/>
+          <w:szCs w:val="22"/>
+        </w:rPr>
+        <w:t>or</w:t>
       </w:r>
       <w:r>
         <w:rPr>
@@ -440,37 +747,37 @@
           <w:sz w:val="22"/>
           <w:szCs w:val="22"/>
         </w:rPr>
-        <w:t xml:space="preserve">We fit an age-specific rate model to the training data and used the results </w:t>
-      </w:r>
-      <w:r>
-        <w:rPr>
-          <w:rFonts w:asciiTheme="minorHAnsi" w:hAnsiTheme="minorHAnsi" w:cstheme="minorHAnsi"/>
-          <w:bCs/>
-          <w:color w:val="000000"/>
-          <w:sz w:val="22"/>
-          <w:szCs w:val="22"/>
-        </w:rPr>
-        <w:t xml:space="preserve">to predict values for the </w:t>
-      </w:r>
-      <w:r>
-        <w:rPr>
-          <w:rFonts w:asciiTheme="minorHAnsi" w:hAnsiTheme="minorHAnsi" w:cstheme="minorHAnsi"/>
-          <w:bCs/>
-          <w:color w:val="000000"/>
-          <w:sz w:val="22"/>
-          <w:szCs w:val="22"/>
-        </w:rPr>
-        <w:t>test</w:t>
-      </w:r>
-      <w:r>
-        <w:rPr>
-          <w:rFonts w:asciiTheme="minorHAnsi" w:hAnsiTheme="minorHAnsi" w:cstheme="minorHAnsi"/>
-          <w:bCs/>
-          <w:color w:val="000000"/>
-          <w:sz w:val="22"/>
-          <w:szCs w:val="22"/>
-        </w:rPr>
-        <w:t xml:space="preserve"> data</w:t>
+        <w:t>lognormal</w:t>
+      </w:r>
+      <w:r>
+        <w:rPr>
+          <w:rFonts w:asciiTheme="minorHAnsi" w:hAnsiTheme="minorHAnsi" w:cstheme="minorHAnsi"/>
+          <w:bCs/>
+          <w:color w:val="000000"/>
+          <w:sz w:val="22"/>
+          <w:szCs w:val="22"/>
+        </w:rPr>
+        <w:t xml:space="preserve"> </w:t>
+      </w:r>
+      <w:r>
+        <w:rPr>
+          <w:rFonts w:asciiTheme="minorHAnsi" w:hAnsiTheme="minorHAnsi" w:cstheme="minorHAnsi"/>
+          <w:bCs/>
+          <w:color w:val="000000"/>
+          <w:sz w:val="22"/>
+          <w:szCs w:val="22"/>
+        </w:rPr>
+        <w:t>rate model was superior</w:t>
+      </w:r>
+      <w:r>
+        <w:rPr>
+          <w:rFonts w:asciiTheme="minorHAnsi" w:hAnsiTheme="minorHAnsi" w:cstheme="minorHAnsi"/>
+          <w:bCs/>
+          <w:color w:val="000000"/>
+          <w:sz w:val="22"/>
+          <w:szCs w:val="22"/>
+        </w:rPr>
+        <w:t xml:space="preserve"> for each condition</w:t>
       </w:r>
       <w:r>
         <w:rPr>
@@ -481,166 +788,6 @@
           <w:szCs w:val="22"/>
         </w:rPr>
         <w:t>.</w:t>
-      </w:r>
-      <w:r>
-        <w:rPr>
-          <w:rFonts w:asciiTheme="minorHAnsi" w:hAnsiTheme="minorHAnsi" w:cstheme="minorHAnsi"/>
-          <w:bCs/>
-          <w:color w:val="000000"/>
-          <w:sz w:val="22"/>
-          <w:szCs w:val="22"/>
-        </w:rPr>
-        <w:t xml:space="preserve"> </w:t>
-      </w:r>
-      <w:r>
-        <w:rPr>
-          <w:rFonts w:asciiTheme="minorHAnsi" w:hAnsiTheme="minorHAnsi" w:cstheme="minorHAnsi"/>
-          <w:bCs/>
-          <w:color w:val="000000"/>
-          <w:sz w:val="22"/>
-          <w:szCs w:val="22"/>
-        </w:rPr>
-        <w:t>We compared the</w:t>
-      </w:r>
-      <w:r>
-        <w:rPr>
-          <w:rFonts w:asciiTheme="minorHAnsi" w:hAnsiTheme="minorHAnsi" w:cstheme="minorHAnsi"/>
-          <w:bCs/>
-          <w:color w:val="000000"/>
-          <w:sz w:val="22"/>
-          <w:szCs w:val="22"/>
-        </w:rPr>
-        <w:t xml:space="preserve"> </w:t>
-      </w:r>
-      <w:r>
-        <w:rPr>
-          <w:rFonts w:asciiTheme="minorHAnsi" w:hAnsiTheme="minorHAnsi" w:cstheme="minorHAnsi"/>
-          <w:bCs/>
-          <w:color w:val="000000"/>
-          <w:sz w:val="22"/>
-          <w:szCs w:val="22"/>
-        </w:rPr>
-        <w:t xml:space="preserve">bias, </w:t>
-      </w:r>
-      <w:r>
-        <w:rPr>
-          <w:rFonts w:asciiTheme="minorHAnsi" w:hAnsiTheme="minorHAnsi" w:cstheme="minorHAnsi"/>
-          <w:bCs/>
-          <w:color w:val="000000"/>
-          <w:sz w:val="22"/>
-          <w:szCs w:val="22"/>
-        </w:rPr>
-        <w:t>median absolute error</w:t>
-      </w:r>
-      <w:r>
-        <w:rPr>
-          <w:rFonts w:asciiTheme="minorHAnsi" w:hAnsiTheme="minorHAnsi" w:cstheme="minorHAnsi"/>
-          <w:bCs/>
-          <w:color w:val="000000"/>
-          <w:sz w:val="22"/>
-          <w:szCs w:val="22"/>
-        </w:rPr>
-        <w:t xml:space="preserve"> (MAE)</w:t>
-      </w:r>
-      <w:r>
-        <w:rPr>
-          <w:rFonts w:asciiTheme="minorHAnsi" w:hAnsiTheme="minorHAnsi" w:cstheme="minorHAnsi"/>
-          <w:bCs/>
-          <w:color w:val="000000"/>
-          <w:sz w:val="22"/>
-          <w:szCs w:val="22"/>
-        </w:rPr>
-        <w:t xml:space="preserve">, </w:t>
-      </w:r>
-      <w:r>
-        <w:rPr>
-          <w:rFonts w:asciiTheme="minorHAnsi" w:hAnsiTheme="minorHAnsi" w:cstheme="minorHAnsi"/>
-          <w:bCs/>
-          <w:color w:val="000000"/>
-          <w:sz w:val="22"/>
-          <w:szCs w:val="22"/>
-        </w:rPr>
-        <w:t xml:space="preserve">and </w:t>
-      </w:r>
-      <w:r>
-        <w:rPr>
-          <w:rFonts w:asciiTheme="minorHAnsi" w:hAnsiTheme="minorHAnsi" w:cstheme="minorHAnsi"/>
-          <w:bCs/>
-          <w:color w:val="000000"/>
-          <w:sz w:val="22"/>
-          <w:szCs w:val="22"/>
-        </w:rPr>
-        <w:t xml:space="preserve">coverage probability for </w:t>
-      </w:r>
-      <w:r>
-        <w:rPr>
-          <w:rFonts w:asciiTheme="minorHAnsi" w:hAnsiTheme="minorHAnsi" w:cstheme="minorHAnsi"/>
-          <w:bCs/>
-          <w:color w:val="000000"/>
-          <w:sz w:val="22"/>
-          <w:szCs w:val="22"/>
-        </w:rPr>
-        <w:t xml:space="preserve">each replicate to determine if </w:t>
-      </w:r>
-      <w:r>
-        <w:rPr>
-          <w:rFonts w:asciiTheme="minorHAnsi" w:hAnsiTheme="minorHAnsi" w:cstheme="minorHAnsi"/>
-          <w:bCs/>
-          <w:color w:val="000000"/>
-          <w:sz w:val="22"/>
-          <w:szCs w:val="22"/>
-        </w:rPr>
-        <w:t xml:space="preserve">the negative binomial, binomial, normal, </w:t>
-      </w:r>
-      <w:r>
-        <w:rPr>
-          <w:rFonts w:asciiTheme="minorHAnsi" w:hAnsiTheme="minorHAnsi" w:cstheme="minorHAnsi"/>
-          <w:bCs/>
-          <w:color w:val="000000"/>
-          <w:sz w:val="22"/>
-          <w:szCs w:val="22"/>
-        </w:rPr>
-        <w:t>or</w:t>
-      </w:r>
-      <w:r>
-        <w:rPr>
-          <w:rFonts w:asciiTheme="minorHAnsi" w:hAnsiTheme="minorHAnsi" w:cstheme="minorHAnsi"/>
-          <w:bCs/>
-          <w:color w:val="000000"/>
-          <w:sz w:val="22"/>
-          <w:szCs w:val="22"/>
-        </w:rPr>
-        <w:t xml:space="preserve"> </w:t>
-      </w:r>
-      <w:r>
-        <w:rPr>
-          <w:rFonts w:asciiTheme="minorHAnsi" w:hAnsiTheme="minorHAnsi" w:cstheme="minorHAnsi"/>
-          <w:bCs/>
-          <w:color w:val="000000"/>
-          <w:sz w:val="22"/>
-          <w:szCs w:val="22"/>
-        </w:rPr>
-        <w:t>lognormal</w:t>
-      </w:r>
-      <w:r>
-        <w:rPr>
-          <w:rFonts w:asciiTheme="minorHAnsi" w:hAnsiTheme="minorHAnsi" w:cstheme="minorHAnsi"/>
-          <w:bCs/>
-          <w:color w:val="000000"/>
-          <w:sz w:val="22"/>
-          <w:szCs w:val="22"/>
-        </w:rPr>
-        <w:t xml:space="preserve"> </w:t>
-      </w:r>
-      <w:r>
-        <w:rPr>
-          <w:rFonts w:asciiTheme="minorHAnsi" w:hAnsiTheme="minorHAnsi" w:cstheme="minorHAnsi"/>
-          <w:bCs/>
-          <w:color w:val="000000"/>
-          <w:sz w:val="22"/>
-          <w:szCs w:val="22"/>
-        </w:rPr>
-        <w:t>rate model was superior.</w:t>
       </w:r>
     </w:p>
     <w:p>
@@ -708,7 +855,31 @@
           <w:sz w:val="22"/>
           <w:szCs w:val="22"/>
         </w:rPr>
-        <w:t>For accuracy,</w:t>
+        <w:t>T</w:t>
+      </w:r>
+      <w:r>
+        <w:rPr>
+          <w:rFonts w:asciiTheme="minorHAnsi" w:hAnsiTheme="minorHAnsi" w:cstheme="minorHAnsi"/>
+          <w:sz w:val="22"/>
+          <w:szCs w:val="22"/>
+        </w:rPr>
+        <w:t xml:space="preserve">he </w:t>
+      </w:r>
+      <w:r>
+        <w:rPr>
+          <w:rFonts w:asciiTheme="minorHAnsi" w:hAnsiTheme="minorHAnsi" w:cstheme="minorHAnsi"/>
+          <w:sz w:val="22"/>
+          <w:szCs w:val="22"/>
+        </w:rPr>
+        <w:t xml:space="preserve">lognormal model </w:t>
+      </w:r>
+      <w:r>
+        <w:rPr>
+          <w:rFonts w:asciiTheme="minorHAnsi" w:hAnsiTheme="minorHAnsi" w:cstheme="minorHAnsi"/>
+          <w:sz w:val="22"/>
+          <w:szCs w:val="22"/>
+        </w:rPr>
+        <w:t>had</w:t>
       </w:r>
       <w:r>
         <w:rPr>
@@ -724,39 +895,7 @@
           <w:sz w:val="22"/>
           <w:szCs w:val="22"/>
         </w:rPr>
-        <w:t xml:space="preserve">lognormal model </w:t>
-      </w:r>
-      <w:r>
-        <w:rPr>
-          <w:rFonts w:asciiTheme="minorHAnsi" w:hAnsiTheme="minorHAnsi" w:cstheme="minorHAnsi"/>
-          <w:sz w:val="22"/>
-          <w:szCs w:val="22"/>
-        </w:rPr>
-        <w:t xml:space="preserve">is superior </w:t>
-      </w:r>
-      <w:r>
-        <w:rPr>
-          <w:rFonts w:asciiTheme="minorHAnsi" w:hAnsiTheme="minorHAnsi" w:cstheme="minorHAnsi"/>
-          <w:sz w:val="22"/>
-          <w:szCs w:val="22"/>
-        </w:rPr>
-        <w:t xml:space="preserve">for </w:t>
-      </w:r>
-      <w:r>
-        <w:rPr>
-          <w:rFonts w:asciiTheme="minorHAnsi" w:hAnsiTheme="minorHAnsi" w:cstheme="minorHAnsi"/>
-          <w:sz w:val="22"/>
-          <w:szCs w:val="22"/>
-        </w:rPr>
-        <w:t xml:space="preserve">having the </w:t>
-      </w:r>
-      <w:r>
-        <w:rPr>
-          <w:rFonts w:asciiTheme="minorHAnsi" w:hAnsiTheme="minorHAnsi" w:cstheme="minorHAnsi"/>
-          <w:sz w:val="22"/>
-          <w:szCs w:val="22"/>
-        </w:rPr>
-        <w:t xml:space="preserve">most replicates with the </w:t>
+        <w:t xml:space="preserve">most replicates with </w:t>
       </w:r>
       <w:r>
         <w:rPr>
@@ -772,39 +911,47 @@
           <w:sz w:val="22"/>
           <w:szCs w:val="22"/>
         </w:rPr>
-        <w:t xml:space="preserve"> For precision</w:t>
-      </w:r>
-      <w:r>
-        <w:rPr>
-          <w:rFonts w:asciiTheme="minorHAnsi" w:hAnsiTheme="minorHAnsi" w:cstheme="minorHAnsi"/>
-          <w:sz w:val="22"/>
-          <w:szCs w:val="22"/>
-        </w:rPr>
-        <w:t xml:space="preserve">, </w:t>
-      </w:r>
-      <w:r>
-        <w:rPr>
-          <w:rFonts w:asciiTheme="minorHAnsi" w:hAnsiTheme="minorHAnsi" w:cstheme="minorHAnsi"/>
-          <w:sz w:val="22"/>
-          <w:szCs w:val="22"/>
-        </w:rPr>
-        <w:t xml:space="preserve">the </w:t>
-      </w:r>
-      <w:r>
-        <w:rPr>
-          <w:rFonts w:asciiTheme="minorHAnsi" w:hAnsiTheme="minorHAnsi" w:cstheme="minorHAnsi"/>
-          <w:sz w:val="22"/>
-          <w:szCs w:val="22"/>
-        </w:rPr>
-        <w:t xml:space="preserve">binomial model wins for having the </w:t>
-      </w:r>
-      <w:r>
-        <w:rPr>
-          <w:rFonts w:asciiTheme="minorHAnsi" w:hAnsiTheme="minorHAnsi" w:cstheme="minorHAnsi"/>
-          <w:sz w:val="22"/>
-          <w:szCs w:val="22"/>
-        </w:rPr>
-        <w:t>smallest MAE</w:t>
+        <w:t xml:space="preserve"> </w:t>
+      </w:r>
+      <w:r>
+        <w:rPr>
+          <w:rFonts w:asciiTheme="minorHAnsi" w:hAnsiTheme="minorHAnsi" w:cstheme="minorHAnsi"/>
+          <w:sz w:val="22"/>
+          <w:szCs w:val="22"/>
+        </w:rPr>
+        <w:t>T</w:t>
+      </w:r>
+      <w:r>
+        <w:rPr>
+          <w:rFonts w:asciiTheme="minorHAnsi" w:hAnsiTheme="minorHAnsi" w:cstheme="minorHAnsi"/>
+          <w:sz w:val="22"/>
+          <w:szCs w:val="22"/>
+        </w:rPr>
+        <w:t xml:space="preserve">he </w:t>
+      </w:r>
+      <w:r>
+        <w:rPr>
+          <w:rFonts w:asciiTheme="minorHAnsi" w:hAnsiTheme="minorHAnsi" w:cstheme="minorHAnsi"/>
+          <w:sz w:val="22"/>
+          <w:szCs w:val="22"/>
+        </w:rPr>
+        <w:t xml:space="preserve">binomial model </w:t>
+      </w:r>
+      <w:r>
+        <w:rPr>
+          <w:rFonts w:asciiTheme="minorHAnsi" w:hAnsiTheme="minorHAnsi" w:cstheme="minorHAnsi"/>
+          <w:sz w:val="22"/>
+          <w:szCs w:val="22"/>
+        </w:rPr>
+        <w:t xml:space="preserve">had the most with minimum </w:t>
+      </w:r>
+      <w:r>
+        <w:rPr>
+          <w:rFonts w:asciiTheme="minorHAnsi" w:hAnsiTheme="minorHAnsi" w:cstheme="minorHAnsi"/>
+          <w:sz w:val="22"/>
+          <w:szCs w:val="22"/>
+        </w:rPr>
+        <w:t>MAE</w:t>
       </w:r>
       <w:r>
         <w:rPr>
@@ -820,15 +967,39 @@
           <w:sz w:val="22"/>
           <w:szCs w:val="22"/>
         </w:rPr>
-        <w:t xml:space="preserve"> For calibration</w:t>
-      </w:r>
-      <w:r>
-        <w:rPr>
-          <w:rFonts w:asciiTheme="minorHAnsi" w:hAnsiTheme="minorHAnsi" w:cstheme="minorHAnsi"/>
-          <w:sz w:val="22"/>
-          <w:szCs w:val="22"/>
-        </w:rPr>
-        <w:t>, the negative binomial model wins for having the highest coverage probability.</w:t>
+        <w:t xml:space="preserve"> </w:t>
+      </w:r>
+      <w:r>
+        <w:rPr>
+          <w:rFonts w:asciiTheme="minorHAnsi" w:hAnsiTheme="minorHAnsi" w:cstheme="minorHAnsi"/>
+          <w:sz w:val="22"/>
+          <w:szCs w:val="22"/>
+        </w:rPr>
+        <w:t>T</w:t>
+      </w:r>
+      <w:r>
+        <w:rPr>
+          <w:rFonts w:asciiTheme="minorHAnsi" w:hAnsiTheme="minorHAnsi" w:cstheme="minorHAnsi"/>
+          <w:sz w:val="22"/>
+          <w:szCs w:val="22"/>
+        </w:rPr>
+        <w:t xml:space="preserve">he negative binomial model </w:t>
+      </w:r>
+      <w:r>
+        <w:rPr>
+          <w:rFonts w:asciiTheme="minorHAnsi" w:hAnsiTheme="minorHAnsi" w:cstheme="minorHAnsi"/>
+          <w:sz w:val="22"/>
+          <w:szCs w:val="22"/>
+        </w:rPr>
+        <w:t>had the percent coverage closest to the target coverage of 95%</w:t>
+      </w:r>
+      <w:r>
+        <w:rPr>
+          <w:rFonts w:asciiTheme="minorHAnsi" w:hAnsiTheme="minorHAnsi" w:cstheme="minorHAnsi"/>
+          <w:sz w:val="22"/>
+          <w:szCs w:val="22"/>
+        </w:rPr>
+        <w:t>.</w:t>
       </w:r>
     </w:p>
     <w:p>
@@ -880,19 +1051,17 @@
           <w:sz w:val="22"/>
           <w:szCs w:val="22"/>
         </w:rPr>
-        <w:t>on the metric, different rate models are superior. This highlights the difficulty in finding a suitable metric to compare such diverse models.</w:t>
-      </w:r>
-      <w:bookmarkStart w:id="0" w:name="_GoBack"/>
-      <w:bookmarkEnd w:id="0"/>
-      <w:r>
-        <w:rPr>
-          <w:rFonts w:asciiTheme="minorHAnsi" w:hAnsiTheme="minorHAnsi" w:cstheme="minorHAnsi"/>
-          <w:bCs/>
-          <w:color w:val="000000"/>
-          <w:sz w:val="22"/>
-          <w:szCs w:val="22"/>
-        </w:rPr>
-        <w:t xml:space="preserve"> </w:t>
+        <w:t xml:space="preserve">on the metric, different rate models are superior. </w:t>
+      </w:r>
+      <w:r>
+        <w:rPr>
+          <w:rFonts w:asciiTheme="minorHAnsi" w:hAnsiTheme="minorHAnsi" w:cstheme="minorHAnsi"/>
+          <w:bCs/>
+          <w:color w:val="000000"/>
+          <w:sz w:val="22"/>
+          <w:szCs w:val="22"/>
+        </w:rPr>
+        <w:t>The negative binomial model provides an appealing balance of accuracy, precision, and calibration.</w:t>
       </w:r>
     </w:p>
     <w:p>
@@ -1099,6 +1268,16 @@
         </w:rPr>
         <w:t xml:space="preserve"> </w:t>
       </w:r>
+      <w:r>
+        <w:rPr>
+          <w:rFonts w:asciiTheme="minorHAnsi" w:hAnsiTheme="minorHAnsi" w:cstheme="minorHAnsi"/>
+          <w:bCs/>
+          <w:color w:val="000000"/>
+          <w:sz w:val="22"/>
+          <w:szCs w:val="22"/>
+        </w:rPr>
+        <w:t xml:space="preserve">the </w:t>
+      </w:r>
       <w:proofErr w:type="spellStart"/>
       <w:r>
         <w:rPr>
@@ -1119,7 +1298,17 @@
           <w:sz w:val="22"/>
           <w:szCs w:val="22"/>
         </w:rPr>
-        <w:t>-</w:t>
+        <w:t>-MR</w:t>
+      </w:r>
+      <w:r>
+        <w:rPr>
+          <w:rFonts w:asciiTheme="minorHAnsi" w:hAnsiTheme="minorHAnsi" w:cstheme="minorHAnsi"/>
+          <w:bCs/>
+          <w:color w:val="000000"/>
+          <w:sz w:val="22"/>
+          <w:szCs w:val="22"/>
+        </w:rPr>
+        <w:t xml:space="preserve"> </w:t>
       </w:r>
       <w:proofErr w:type="gramStart"/>
       <w:r>
@@ -1130,7 +1319,17 @@
           <w:sz w:val="22"/>
           <w:szCs w:val="22"/>
         </w:rPr>
-        <w:t>MR,</w:t>
+        <w:t>software</w:t>
+      </w:r>
+      <w:r>
+        <w:rPr>
+          <w:rFonts w:asciiTheme="minorHAnsi" w:hAnsiTheme="minorHAnsi" w:cstheme="minorHAnsi"/>
+          <w:bCs/>
+          <w:color w:val="000000"/>
+          <w:sz w:val="22"/>
+          <w:szCs w:val="22"/>
+        </w:rPr>
+        <w:t>,</w:t>
       </w:r>
       <w:proofErr w:type="gramEnd"/>
       <w:r>
@@ -2247,7 +2446,7 @@
 </file>
 
 <file path=customXml/itemProps1.xml><?xml version="1.0" encoding="utf-8"?>
-<ds:datastoreItem xmlns:ds="http://schemas.openxmlformats.org/officeDocument/2006/customXml" ds:itemID="{D9E7D228-4892-494C-85B2-F4972E8A403D}">
+<ds:datastoreItem xmlns:ds="http://schemas.openxmlformats.org/officeDocument/2006/customXml" ds:itemID="{FD9443C3-B9E5-4B56-83D9-D9B3AE30C6B9}">
   <ds:schemaRefs>
     <ds:schemaRef ds:uri="http://schemas.openxmlformats.org/officeDocument/2006/bibliography"/>
   </ds:schemaRefs>

</xml_diff>